<commit_message>
Documents + bugs fixing
</commit_message>
<xml_diff>
--- a/Documents/Configuration.docx
+++ b/Documents/Configuration.docx
@@ -1,6 +1,6 @@
 
 <file path=word/document.xml><?xml version="1.0" encoding="utf-8"?>
-<w:document xmlns:wpc="http://schemas.microsoft.com/office/word/2010/wordprocessingCanvas" xmlns:mc="http://schemas.openxmlformats.org/markup-compatibility/2006" xmlns:o="urn:schemas-microsoft-com:office:office" xmlns:r="http://schemas.openxmlformats.org/officeDocument/2006/relationships" xmlns:m="http://schemas.openxmlformats.org/officeDocument/2006/math" xmlns:v="urn:schemas-microsoft-com:vml" xmlns:wp14="http://schemas.microsoft.com/office/word/2010/wordprocessingDrawing" xmlns:wp="http://schemas.openxmlformats.org/drawingml/2006/wordprocessingDrawing" xmlns:w10="urn:schemas-microsoft-com:office:word" xmlns:w="http://schemas.openxmlformats.org/wordprocessingml/2006/main" xmlns:w14="http://schemas.microsoft.com/office/word/2010/wordml" xmlns:w15="http://schemas.microsoft.com/office/word/2012/wordml" xmlns:wpg="http://schemas.microsoft.com/office/word/2010/wordprocessingGroup" xmlns:wpi="http://schemas.microsoft.com/office/word/2010/wordprocessingInk" xmlns:wne="http://schemas.microsoft.com/office/word/2006/wordml" xmlns:wps="http://schemas.microsoft.com/office/word/2010/wordprocessingShape" mc:Ignorable="w14 w15 wp14">
+<w:document xmlns:wpc="http://schemas.microsoft.com/office/word/2010/wordprocessingCanvas" xmlns:mc="http://schemas.openxmlformats.org/markup-compatibility/2006" xmlns:o="urn:schemas-microsoft-com:office:office" xmlns:r="http://schemas.openxmlformats.org/officeDocument/2006/relationships" xmlns:m="http://schemas.openxmlformats.org/officeDocument/2006/math" xmlns:v="urn:schemas-microsoft-com:vml" xmlns:wp14="http://schemas.microsoft.com/office/word/2010/wordprocessingDrawing" xmlns:wp="http://schemas.openxmlformats.org/drawingml/2006/wordprocessingDrawing" xmlns:w10="urn:schemas-microsoft-com:office:word" xmlns:w="http://schemas.openxmlformats.org/wordprocessingml/2006/main" xmlns:w14="http://schemas.microsoft.com/office/word/2010/wordml" xmlns:wpg="http://schemas.microsoft.com/office/word/2010/wordprocessingGroup" xmlns:wpi="http://schemas.microsoft.com/office/word/2010/wordprocessingInk" xmlns:wne="http://schemas.microsoft.com/office/word/2006/wordml" xmlns:wps="http://schemas.microsoft.com/office/word/2010/wordprocessingShape" mc:Ignorable="w14 wp14">
   <w:body>
     <w:p>
       <w:pPr>
@@ -19,14 +19,27 @@
       <w:r>
         <w:t xml:space="preserve">La timbreuse vient avec un fichier de configuration appelé </w:t>
       </w:r>
+      <w:proofErr w:type="spellStart"/>
       <w:r>
         <w:rPr>
           <w:b/>
         </w:rPr>
-        <w:t>config,json</w:t>
-      </w:r>
-      <w:r>
-        <w:t xml:space="preserve"> ce fichier contient toutes les informations qui vont être utilisées plus tard par la timbreuse. Ce fichier est organisé sous la forme d’un </w:t>
+        <w:t>config</w:t>
+      </w:r>
+      <w:proofErr w:type="gramStart"/>
+      <w:r>
+        <w:rPr>
+          <w:b/>
+        </w:rPr>
+        <w:t>,json</w:t>
+      </w:r>
+      <w:proofErr w:type="spellEnd"/>
+      <w:proofErr w:type="gramEnd"/>
+      <w:r>
+        <w:t xml:space="preserve"> : </w:t>
+      </w:r>
+      <w:r>
+        <w:t xml:space="preserve">ce fichier contient toutes les informations qui vont être utilisées plus tard par la timbreuse. Ce fichier est organisé sous la forme d’un </w:t>
       </w:r>
       <w:r>
         <w:rPr>
@@ -35,7 +48,22 @@
         <w:t xml:space="preserve">arbre JSON. </w:t>
       </w:r>
       <w:r>
-        <w:t>Ce document explique ce fichier de configuration. Ils sont organisés selon la meme hiérarchie.</w:t>
+        <w:t>Ce document explique ce fichier de configuration. I</w:t>
+      </w:r>
+      <w:r>
+        <w:t>l est</w:t>
+      </w:r>
+      <w:r>
+        <w:t xml:space="preserve"> organisé</w:t>
+      </w:r>
+      <w:r>
+        <w:t xml:space="preserve"> selon la</w:t>
+      </w:r>
+      <w:r>
+        <w:t xml:space="preserve"> mê</w:t>
+      </w:r>
+      <w:r>
+        <w:t>me hiérarchie.</w:t>
       </w:r>
     </w:p>
     <w:p>
@@ -46,9 +74,11 @@
           <w:numId w:val="3"/>
         </w:numPr>
       </w:pPr>
+      <w:proofErr w:type="gramStart"/>
       <w:r>
         <w:t>class</w:t>
       </w:r>
+      <w:proofErr w:type="gramEnd"/>
     </w:p>
     <w:p>
       <w:r>
@@ -63,13 +93,35 @@
           <w:numId w:val="3"/>
         </w:numPr>
       </w:pPr>
+      <w:proofErr w:type="spellStart"/>
+      <w:proofErr w:type="gramStart"/>
       <w:r>
         <w:t>csvFreq</w:t>
       </w:r>
-    </w:p>
-    <w:p>
-      <w:r>
-        <w:t>Valeur correspondant à la fréquence de création des CSV contenant les tags et les heures de timbrage des timbreuses. Si cette valeurs est égale à 1, la fréquence sera hebdomadaire sinon elle sera quotidienne. Cette valeurs est utilise pour les timbreuses esclaves et serveurs</w:t>
+      <w:proofErr w:type="spellEnd"/>
+      <w:proofErr w:type="gramEnd"/>
+    </w:p>
+    <w:p>
+      <w:r>
+        <w:t xml:space="preserve">Valeur correspondant à la fréquence de création des CSV contenant les tags et les heures de timbrage des timbreuses. Si cette </w:t>
+      </w:r>
+      <w:r>
+        <w:t>valeur</w:t>
+      </w:r>
+      <w:r>
+        <w:t xml:space="preserve"> est égale à 1, la fréquence sera hebdomadaire</w:t>
+      </w:r>
+      <w:r>
+        <w:t>,</w:t>
+      </w:r>
+      <w:r>
+        <w:t xml:space="preserve"> sinon elle sera quotid</w:t>
+      </w:r>
+      <w:r>
+        <w:t>ienne. Cette valeurs est utilisée</w:t>
+      </w:r>
+      <w:r>
+        <w:t xml:space="preserve"> pour les timbreuses esclaves et serveurs</w:t>
       </w:r>
     </w:p>
     <w:p>
@@ -80,13 +132,26 @@
           <w:numId w:val="3"/>
         </w:numPr>
       </w:pPr>
+      <w:proofErr w:type="spellStart"/>
+      <w:proofErr w:type="gramStart"/>
       <w:r>
         <w:t>defaultPass</w:t>
       </w:r>
-    </w:p>
-    <w:p>
-      <w:r>
-        <w:t>Le mot de passe par default pour les nouveaux utilisateurs. Cette valeurs n’est utile que pour le serveur.</w:t>
+      <w:proofErr w:type="spellEnd"/>
+      <w:proofErr w:type="gramEnd"/>
+    </w:p>
+    <w:p>
+      <w:r>
+        <w:t>Le mot de passe  par défau</w:t>
+      </w:r>
+      <w:r>
+        <w:t>t pour les nouv</w:t>
+      </w:r>
+      <w:r>
+        <w:t>eaux utilisateurs. Cette valeur</w:t>
+      </w:r>
+      <w:r>
+        <w:t xml:space="preserve"> n’est utile que pour le serveur.</w:t>
       </w:r>
     </w:p>
     <w:p>
@@ -97,9 +162,11 @@
           <w:numId w:val="3"/>
         </w:numPr>
       </w:pPr>
+      <w:proofErr w:type="gramStart"/>
       <w:r>
         <w:t>server</w:t>
       </w:r>
+      <w:proofErr w:type="gramEnd"/>
     </w:p>
     <w:p>
       <w:r>
@@ -114,13 +181,31 @@
           <w:numId w:val="3"/>
         </w:numPr>
       </w:pPr>
+      <w:proofErr w:type="gramStart"/>
       <w:r>
         <w:t>slaves</w:t>
       </w:r>
-    </w:p>
-    <w:p>
-      <w:r>
-        <w:t xml:space="preserve">Cette clef est un tableau d’objets contenant chacun deux clefs : « name » et « ip » correspondant respectivement au nom et à l’adresse IP des autres timbreuses esclaves. Cette </w:t>
+      <w:proofErr w:type="gramEnd"/>
+    </w:p>
+    <w:p>
+      <w:r>
+        <w:t>Cette clef est un tableau d’objets contenant chacun deux clefs : « </w:t>
+      </w:r>
+      <w:proofErr w:type="spellStart"/>
+      <w:r>
+        <w:t>name</w:t>
+      </w:r>
+      <w:proofErr w:type="spellEnd"/>
+      <w:r>
+        <w:t> » et « </w:t>
+      </w:r>
+      <w:proofErr w:type="spellStart"/>
+      <w:r>
+        <w:t>ip</w:t>
+      </w:r>
+      <w:proofErr w:type="spellEnd"/>
+      <w:r>
+        <w:t xml:space="preserve"> » correspondant respectivement au nom et à l’adresse IP des autres timbreuses esclaves. Cette </w:t>
       </w:r>
       <w:r>
         <w:t>valeur</w:t>
@@ -137,13 +222,18 @@
           <w:numId w:val="3"/>
         </w:numPr>
       </w:pPr>
+      <w:proofErr w:type="gramStart"/>
       <w:r>
         <w:t>lunch</w:t>
       </w:r>
-    </w:p>
-    <w:p>
-      <w:r>
-        <w:t>Cette clefs n’est utile qu’au serveur.</w:t>
+      <w:proofErr w:type="gramEnd"/>
+    </w:p>
+    <w:p>
+      <w:r>
+        <w:t>Cette clef</w:t>
+      </w:r>
+      <w:r>
+        <w:t xml:space="preserve"> n’est utile qu’au serveur.</w:t>
       </w:r>
     </w:p>
     <w:p>
@@ -154,9 +244,13 @@
           <w:numId w:val="3"/>
         </w:numPr>
       </w:pPr>
+      <w:proofErr w:type="spellStart"/>
+      <w:proofErr w:type="gramStart"/>
       <w:r>
         <w:t>begin</w:t>
       </w:r>
+      <w:proofErr w:type="spellEnd"/>
+      <w:proofErr w:type="gramEnd"/>
     </w:p>
     <w:p>
       <w:r>
@@ -171,19 +265,15 @@
           <w:numId w:val="3"/>
         </w:numPr>
       </w:pPr>
+      <w:proofErr w:type="gramStart"/>
       <w:r>
         <w:t>end</w:t>
       </w:r>
-    </w:p>
-    <w:p>
-      <w:r>
-        <w:t>Nombre de seconde</w:t>
-      </w:r>
-      <w:r>
-        <w:t xml:space="preserve">s depuis minuit correspondant à la fin de </w:t>
-      </w:r>
-      <w:r>
-        <w:t>l’heure du déjeuner.</w:t>
+      <w:proofErr w:type="gramEnd"/>
+    </w:p>
+    <w:p>
+      <w:r>
+        <w:t>Nombre de secondes depuis minuit correspondant à la fin de l’heure du déjeuner.</w:t>
       </w:r>
     </w:p>
     <w:p>
@@ -194,14 +284,30 @@
           <w:numId w:val="3"/>
         </w:numPr>
       </w:pPr>
+      <w:proofErr w:type="gramStart"/>
       <w:r>
         <w:lastRenderedPageBreak/>
         <w:t>time</w:t>
       </w:r>
-    </w:p>
-    <w:p>
-      <w:r>
-        <w:t>Durée minimal d’un déjeuner ( en secondes)</w:t>
+      <w:proofErr w:type="gramEnd"/>
+    </w:p>
+    <w:p>
+      <w:r>
+        <w:t>Durée minimal</w:t>
+      </w:r>
+      <w:r>
+        <w:t>e</w:t>
+      </w:r>
+      <w:r>
+        <w:t xml:space="preserve"> d’un déjeuner </w:t>
+      </w:r>
+      <w:proofErr w:type="gramStart"/>
+      <w:r>
+        <w:t>( en</w:t>
+      </w:r>
+      <w:proofErr w:type="gramEnd"/>
+      <w:r>
+        <w:t xml:space="preserve"> secondes)</w:t>
       </w:r>
     </w:p>
     <w:p/>
@@ -213,9 +319,11 @@
           <w:numId w:val="3"/>
         </w:numPr>
       </w:pPr>
+      <w:proofErr w:type="gramStart"/>
       <w:r>
         <w:t>pause</w:t>
       </w:r>
+      <w:proofErr w:type="gramEnd"/>
     </w:p>
     <w:p>
       <w:r>
@@ -225,13 +333,7 @@
         <w:t>clef</w:t>
       </w:r>
       <w:r>
-        <w:t xml:space="preserve"> n’est utile </w:t>
-      </w:r>
-      <w:r>
-        <w:t>qu’au</w:t>
-      </w:r>
-      <w:r>
-        <w:t xml:space="preserve"> serveur.</w:t>
+        <w:t xml:space="preserve"> n’est utile qu’au serveur.</w:t>
       </w:r>
     </w:p>
     <w:p>
@@ -242,9 +344,11 @@
           <w:numId w:val="3"/>
         </w:numPr>
       </w:pPr>
+      <w:proofErr w:type="gramStart"/>
       <w:r>
         <w:t>time</w:t>
       </w:r>
+      <w:proofErr w:type="gramEnd"/>
     </w:p>
     <w:p>
       <w:r>
@@ -259,13 +363,27 @@
           <w:numId w:val="3"/>
         </w:numPr>
       </w:pPr>
+      <w:proofErr w:type="gramStart"/>
       <w:r>
         <w:t>minimum</w:t>
       </w:r>
-    </w:p>
-    <w:p>
-      <w:r>
-        <w:t>Durée minimal d’une pause ( en secondes)</w:t>
+      <w:proofErr w:type="gramEnd"/>
+    </w:p>
+    <w:p>
+      <w:r>
+        <w:t>Durée minimal</w:t>
+      </w:r>
+      <w:r>
+        <w:t>e</w:t>
+      </w:r>
+      <w:r>
+        <w:t xml:space="preserve"> d’une pause </w:t>
+      </w:r>
+      <w:r>
+        <w:t>(en</w:t>
+      </w:r>
+      <w:r>
+        <w:t xml:space="preserve"> secondes)</w:t>
       </w:r>
     </w:p>
     <w:p>
@@ -276,9 +394,13 @@
           <w:numId w:val="3"/>
         </w:numPr>
       </w:pPr>
+      <w:proofErr w:type="spellStart"/>
+      <w:proofErr w:type="gramStart"/>
       <w:r>
         <w:t>interval</w:t>
       </w:r>
+      <w:proofErr w:type="spellEnd"/>
+      <w:proofErr w:type="gramEnd"/>
     </w:p>
     <w:p>
       <w:r>
@@ -293,13 +415,38 @@
           <w:numId w:val="3"/>
         </w:numPr>
       </w:pPr>
+      <w:proofErr w:type="spellStart"/>
+      <w:proofErr w:type="gramStart"/>
       <w:r>
         <w:t>minimum_error</w:t>
       </w:r>
-    </w:p>
-    <w:p>
-      <w:r>
-        <w:t>Durée de pause pour laquelle on considère que cette une erreur et qu’aucune pénalité ne doit être infligée. (en secondes, doit être strictement inférieur au temps minimum d’une pause)</w:t>
+      <w:proofErr w:type="spellEnd"/>
+      <w:proofErr w:type="gramEnd"/>
+    </w:p>
+    <w:p>
+      <w:r>
+        <w:t>Durée de pause pou</w:t>
+      </w:r>
+      <w:r>
+        <w:t>r laquelle on considère que c’est</w:t>
+      </w:r>
+      <w:r>
+        <w:t xml:space="preserve"> une erreur et qu’aucune</w:t>
+      </w:r>
+      <w:r>
+        <w:t xml:space="preserve"> pénalité ne doit être infligée</w:t>
+      </w:r>
+      <w:r>
+        <w:t xml:space="preserve"> (en secondes, doit être strictement inférieur</w:t>
+      </w:r>
+      <w:r>
+        <w:t>e</w:t>
+      </w:r>
+      <w:r>
+        <w:t xml:space="preserve"> au temps minimum d’une pause)</w:t>
+      </w:r>
+      <w:r>
+        <w:t>.</w:t>
       </w:r>
     </w:p>
     <w:p>
@@ -310,16 +457,17 @@
           <w:numId w:val="3"/>
         </w:numPr>
       </w:pPr>
+      <w:proofErr w:type="spellStart"/>
+      <w:proofErr w:type="gramStart"/>
       <w:r>
         <w:t>workDay</w:t>
       </w:r>
-    </w:p>
-    <w:p>
-      <w:r>
-        <w:t>Cette clef n’est utile qu’au serveur.</w:t>
-      </w:r>
-      <w:r>
-        <w:t xml:space="preserve"> Cette clef est un tableau d’objets, chacun d’entre eux ont la hiérarchie suivante.</w:t>
+      <w:proofErr w:type="spellEnd"/>
+      <w:proofErr w:type="gramEnd"/>
+    </w:p>
+    <w:p>
+      <w:r>
+        <w:t>Cette clef n’est utile qu’au serveur. Cette clef est un tableau d’objets, chacun d’entre eux ont la hiérarchie suivante.</w:t>
       </w:r>
     </w:p>
     <w:p>
@@ -330,9 +478,13 @@
           <w:numId w:val="4"/>
         </w:numPr>
       </w:pPr>
+      <w:proofErr w:type="spellStart"/>
+      <w:proofErr w:type="gramStart"/>
       <w:r>
         <w:t>name</w:t>
       </w:r>
+      <w:proofErr w:type="spellEnd"/>
+      <w:proofErr w:type="gramEnd"/>
     </w:p>
     <w:p>
       <w:r>
@@ -347,13 +499,26 @@
           <w:numId w:val="4"/>
         </w:numPr>
       </w:pPr>
+      <w:proofErr w:type="spellStart"/>
+      <w:proofErr w:type="gramStart"/>
       <w:r>
         <w:t>timeToDo</w:t>
       </w:r>
-    </w:p>
-    <w:p>
-      <w:r>
-        <w:t>Durée de travail à réaliser pendant la journée, ou temps qui sera soustrait aux élèves en fin de journée. (en secondes)</w:t>
+      <w:proofErr w:type="spellEnd"/>
+      <w:proofErr w:type="gramEnd"/>
+    </w:p>
+    <w:p>
+      <w:r>
+        <w:t>Durée de travail à réaliser pendant la journée, ou temps qui sera soustra</w:t>
+      </w:r>
+      <w:r>
+        <w:t>it aux élèves en fin de journée</w:t>
+      </w:r>
+      <w:r>
+        <w:t xml:space="preserve"> (en secondes)</w:t>
+      </w:r>
+      <w:r>
+        <w:t>.</w:t>
       </w:r>
     </w:p>
     <w:p>
@@ -364,13 +529,26 @@
           <w:numId w:val="4"/>
         </w:numPr>
       </w:pPr>
+      <w:proofErr w:type="spellStart"/>
+      <w:proofErr w:type="gramStart"/>
       <w:r>
         <w:t>endOfDay</w:t>
       </w:r>
-    </w:p>
-    <w:p>
-      <w:r>
-        <w:t>Heure à partir de laquelle les élèves peuvent quitter l’établissement. (En secondes à partir de minuit)</w:t>
+      <w:proofErr w:type="spellEnd"/>
+      <w:proofErr w:type="gramEnd"/>
+    </w:p>
+    <w:p>
+      <w:r>
+        <w:t xml:space="preserve">Heure à partir de laquelle les élèves </w:t>
+      </w:r>
+      <w:r>
+        <w:t>peuvent quitter l’établissement</w:t>
+      </w:r>
+      <w:r>
+        <w:t xml:space="preserve"> (En secondes à partir de minuit)</w:t>
+      </w:r>
+      <w:r>
+        <w:t>.</w:t>
       </w:r>
     </w:p>
     <w:p>
@@ -381,16 +559,25 @@
           <w:numId w:val="4"/>
         </w:numPr>
       </w:pPr>
+      <w:proofErr w:type="spellStart"/>
+      <w:proofErr w:type="gramStart"/>
       <w:r>
         <w:t>schedule</w:t>
       </w:r>
-    </w:p>
-    <w:p>
-      <w:r>
-        <w:t>Cette clef est un tableau d’objets, chacun d’entre eux ont la hiérarchie suivante.</w:t>
-      </w:r>
-      <w:r>
-        <w:t xml:space="preserve"> Chaque objet représente un block de temps de travail </w:t>
+      <w:proofErr w:type="spellEnd"/>
+      <w:proofErr w:type="gramEnd"/>
+    </w:p>
+    <w:p>
+      <w:r>
+        <w:t xml:space="preserve">Cette clef est un tableau d’objets, chacun d’entre eux ont la hiérarchie suivante. Chaque objet représente un </w:t>
+      </w:r>
+      <w:proofErr w:type="spellStart"/>
+      <w:r>
+        <w:t>block</w:t>
+      </w:r>
+      <w:proofErr w:type="spellEnd"/>
+      <w:r>
+        <w:t xml:space="preserve"> de temps de travail </w:t>
       </w:r>
       <w:r>
         <w:t xml:space="preserve">obligatoire </w:t>
@@ -410,19 +597,25 @@
           <w:numId w:val="3"/>
         </w:numPr>
       </w:pPr>
+      <w:proofErr w:type="spellStart"/>
+      <w:proofErr w:type="gramStart"/>
       <w:r>
         <w:t>begin</w:t>
       </w:r>
-    </w:p>
-    <w:p>
-      <w:r>
-        <w:t>Début du block de travail depuis minuit (</w:t>
-      </w:r>
-      <w:r>
-        <w:t>en secondes</w:t>
-      </w:r>
-      <w:r>
-        <w:t>).</w:t>
+      <w:proofErr w:type="spellEnd"/>
+      <w:proofErr w:type="gramEnd"/>
+    </w:p>
+    <w:p>
+      <w:r>
+        <w:t xml:space="preserve">Début du </w:t>
+      </w:r>
+      <w:proofErr w:type="spellStart"/>
+      <w:r>
+        <w:t>block</w:t>
+      </w:r>
+      <w:proofErr w:type="spellEnd"/>
+      <w:r>
+        <w:t xml:space="preserve"> de travail depuis minuit (en secondes).</w:t>
       </w:r>
     </w:p>
     <w:p>
@@ -433,32 +626,28 @@
           <w:numId w:val="3"/>
         </w:numPr>
       </w:pPr>
-      <w:r>
-        <w:lastRenderedPageBreak/>
+      <w:proofErr w:type="gramStart"/>
+      <w:r>
         <w:t>end</w:t>
       </w:r>
-    </w:p>
-    <w:p>
-      <w:r>
-        <w:t>Fin</w:t>
-      </w:r>
-      <w:bookmarkStart w:id="0" w:name="_GoBack"/>
-      <w:bookmarkEnd w:id="0"/>
-      <w:r>
-        <w:t xml:space="preserve"> du block de travail depuis minuit (en secondes).</w:t>
-      </w:r>
-    </w:p>
-    <w:p/>
-    <w:p/>
-    <w:p/>
-    <w:p>
-      <w:pPr>
-        <w:jc w:val="both"/>
-      </w:pPr>
+      <w:proofErr w:type="gramEnd"/>
+    </w:p>
+    <w:p>
+      <w:r>
+        <w:t xml:space="preserve">Fin du </w:t>
+      </w:r>
+      <w:proofErr w:type="spellStart"/>
+      <w:r>
+        <w:t>block</w:t>
+      </w:r>
+      <w:proofErr w:type="spellEnd"/>
+      <w:r>
+        <w:t xml:space="preserve"> de travail depuis minuit (en secondes).</w:t>
+      </w:r>
     </w:p>
     <w:sectPr>
-      <w:headerReference w:type="default" r:id="rId7"/>
-      <w:footerReference w:type="default" r:id="rId8"/>
+      <w:headerReference w:type="default" r:id="rId8"/>
+      <w:footerReference w:type="default" r:id="rId9"/>
       <w:pgSz w:w="11906" w:h="16838"/>
       <w:pgMar w:top="1417" w:right="1417" w:bottom="1417" w:left="1417" w:header="708" w:footer="708" w:gutter="0"/>
       <w:cols w:space="720"/>
@@ -470,7 +659,7 @@
 </file>
 
 <file path=word/endnotes.xml><?xml version="1.0" encoding="utf-8"?>
-<w:endnotes xmlns:wpc="http://schemas.microsoft.com/office/word/2010/wordprocessingCanvas" xmlns:mc="http://schemas.openxmlformats.org/markup-compatibility/2006" xmlns:o="urn:schemas-microsoft-com:office:office" xmlns:r="http://schemas.openxmlformats.org/officeDocument/2006/relationships" xmlns:m="http://schemas.openxmlformats.org/officeDocument/2006/math" xmlns:v="urn:schemas-microsoft-com:vml" xmlns:wp14="http://schemas.microsoft.com/office/word/2010/wordprocessingDrawing" xmlns:wp="http://schemas.openxmlformats.org/drawingml/2006/wordprocessingDrawing" xmlns:w10="urn:schemas-microsoft-com:office:word" xmlns:w="http://schemas.openxmlformats.org/wordprocessingml/2006/main" xmlns:w14="http://schemas.microsoft.com/office/word/2010/wordml" xmlns:w15="http://schemas.microsoft.com/office/word/2012/wordml" xmlns:wpg="http://schemas.microsoft.com/office/word/2010/wordprocessingGroup" xmlns:wpi="http://schemas.microsoft.com/office/word/2010/wordprocessingInk" xmlns:wne="http://schemas.microsoft.com/office/word/2006/wordml" xmlns:wps="http://schemas.microsoft.com/office/word/2010/wordprocessingShape" mc:Ignorable="w14 w15 wp14">
+<w:endnotes xmlns:wpc="http://schemas.microsoft.com/office/word/2010/wordprocessingCanvas" xmlns:mc="http://schemas.openxmlformats.org/markup-compatibility/2006" xmlns:o="urn:schemas-microsoft-com:office:office" xmlns:r="http://schemas.openxmlformats.org/officeDocument/2006/relationships" xmlns:m="http://schemas.openxmlformats.org/officeDocument/2006/math" xmlns:v="urn:schemas-microsoft-com:vml" xmlns:wp14="http://schemas.microsoft.com/office/word/2010/wordprocessingDrawing" xmlns:wp="http://schemas.openxmlformats.org/drawingml/2006/wordprocessingDrawing" xmlns:w10="urn:schemas-microsoft-com:office:word" xmlns:w="http://schemas.openxmlformats.org/wordprocessingml/2006/main" xmlns:w14="http://schemas.microsoft.com/office/word/2010/wordml" xmlns:wpg="http://schemas.microsoft.com/office/word/2010/wordprocessingGroup" xmlns:wpi="http://schemas.microsoft.com/office/word/2010/wordprocessingInk" xmlns:wne="http://schemas.microsoft.com/office/word/2006/wordml" xmlns:wps="http://schemas.microsoft.com/office/word/2010/wordprocessingShape" mc:Ignorable="w14 wp14">
   <w:endnote w:type="separator" w:id="-1">
     <w:p>
       <w:pPr>
@@ -495,7 +684,7 @@
 </file>
 
 <file path=word/footer1.xml><?xml version="1.0" encoding="utf-8"?>
-<w:ftr xmlns:wpc="http://schemas.microsoft.com/office/word/2010/wordprocessingCanvas" xmlns:mc="http://schemas.openxmlformats.org/markup-compatibility/2006" xmlns:o="urn:schemas-microsoft-com:office:office" xmlns:r="http://schemas.openxmlformats.org/officeDocument/2006/relationships" xmlns:m="http://schemas.openxmlformats.org/officeDocument/2006/math" xmlns:v="urn:schemas-microsoft-com:vml" xmlns:wp14="http://schemas.microsoft.com/office/word/2010/wordprocessingDrawing" xmlns:wp="http://schemas.openxmlformats.org/drawingml/2006/wordprocessingDrawing" xmlns:w10="urn:schemas-microsoft-com:office:word" xmlns:w="http://schemas.openxmlformats.org/wordprocessingml/2006/main" xmlns:w14="http://schemas.microsoft.com/office/word/2010/wordml" xmlns:w15="http://schemas.microsoft.com/office/word/2012/wordml" xmlns:wpg="http://schemas.microsoft.com/office/word/2010/wordprocessingGroup" xmlns:wpi="http://schemas.microsoft.com/office/word/2010/wordprocessingInk" xmlns:wne="http://schemas.microsoft.com/office/word/2006/wordml" xmlns:wps="http://schemas.microsoft.com/office/word/2010/wordprocessingShape" mc:Ignorable="w14 w15 wp14">
+<w:ftr xmlns:wpc="http://schemas.microsoft.com/office/word/2010/wordprocessingCanvas" xmlns:mc="http://schemas.openxmlformats.org/markup-compatibility/2006" xmlns:o="urn:schemas-microsoft-com:office:office" xmlns:r="http://schemas.openxmlformats.org/officeDocument/2006/relationships" xmlns:m="http://schemas.openxmlformats.org/officeDocument/2006/math" xmlns:v="urn:schemas-microsoft-com:vml" xmlns:wp14="http://schemas.microsoft.com/office/word/2010/wordprocessingDrawing" xmlns:wp="http://schemas.openxmlformats.org/drawingml/2006/wordprocessingDrawing" xmlns:w10="urn:schemas-microsoft-com:office:word" xmlns:w="http://schemas.openxmlformats.org/wordprocessingml/2006/main" xmlns:w14="http://schemas.microsoft.com/office/word/2010/wordml" xmlns:wpg="http://schemas.microsoft.com/office/word/2010/wordprocessingGroup" xmlns:wpi="http://schemas.microsoft.com/office/word/2010/wordprocessingInk" xmlns:wne="http://schemas.microsoft.com/office/word/2006/wordml" xmlns:wps="http://schemas.microsoft.com/office/word/2010/wordprocessingShape" mc:Ignorable="w14 wp14">
   <w:p>
     <w:pPr>
       <w:pStyle w:val="Pieddepage"/>
@@ -535,7 +724,7 @@
       <w:rPr>
         <w:noProof/>
       </w:rPr>
-      <w:t>22.04.17</w:t>
+      <w:t>28.04.17</w:t>
     </w:r>
     <w:r>
       <w:fldChar w:fldCharType="end"/>
@@ -569,7 +758,7 @@
       <w:rPr>
         <w:noProof/>
       </w:rPr>
-      <w:t>3</w:t>
+      <w:t>1</w:t>
     </w:r>
     <w:r>
       <w:fldChar w:fldCharType="end"/>
@@ -597,7 +786,7 @@
       <w:rPr>
         <w:noProof/>
       </w:rPr>
-      <w:t>3</w:t>
+      <w:t>2</w:t>
     </w:r>
     <w:r>
       <w:fldChar w:fldCharType="end"/>
@@ -607,7 +796,7 @@
 </file>
 
 <file path=word/footnotes.xml><?xml version="1.0" encoding="utf-8"?>
-<w:footnotes xmlns:wpc="http://schemas.microsoft.com/office/word/2010/wordprocessingCanvas" xmlns:mc="http://schemas.openxmlformats.org/markup-compatibility/2006" xmlns:o="urn:schemas-microsoft-com:office:office" xmlns:r="http://schemas.openxmlformats.org/officeDocument/2006/relationships" xmlns:m="http://schemas.openxmlformats.org/officeDocument/2006/math" xmlns:v="urn:schemas-microsoft-com:vml" xmlns:wp14="http://schemas.microsoft.com/office/word/2010/wordprocessingDrawing" xmlns:wp="http://schemas.openxmlformats.org/drawingml/2006/wordprocessingDrawing" xmlns:w10="urn:schemas-microsoft-com:office:word" xmlns:w="http://schemas.openxmlformats.org/wordprocessingml/2006/main" xmlns:w14="http://schemas.microsoft.com/office/word/2010/wordml" xmlns:w15="http://schemas.microsoft.com/office/word/2012/wordml" xmlns:wpg="http://schemas.microsoft.com/office/word/2010/wordprocessingGroup" xmlns:wpi="http://schemas.microsoft.com/office/word/2010/wordprocessingInk" xmlns:wne="http://schemas.microsoft.com/office/word/2006/wordml" xmlns:wps="http://schemas.microsoft.com/office/word/2010/wordprocessingShape" mc:Ignorable="w14 w15 wp14">
+<w:footnotes xmlns:wpc="http://schemas.microsoft.com/office/word/2010/wordprocessingCanvas" xmlns:mc="http://schemas.openxmlformats.org/markup-compatibility/2006" xmlns:o="urn:schemas-microsoft-com:office:office" xmlns:r="http://schemas.openxmlformats.org/officeDocument/2006/relationships" xmlns:m="http://schemas.openxmlformats.org/officeDocument/2006/math" xmlns:v="urn:schemas-microsoft-com:vml" xmlns:wp14="http://schemas.microsoft.com/office/word/2010/wordprocessingDrawing" xmlns:wp="http://schemas.openxmlformats.org/drawingml/2006/wordprocessingDrawing" xmlns:w10="urn:schemas-microsoft-com:office:word" xmlns:w="http://schemas.openxmlformats.org/wordprocessingml/2006/main" xmlns:w14="http://schemas.microsoft.com/office/word/2010/wordml" xmlns:wpg="http://schemas.microsoft.com/office/word/2010/wordprocessingGroup" xmlns:wpi="http://schemas.microsoft.com/office/word/2010/wordprocessingInk" xmlns:wne="http://schemas.microsoft.com/office/word/2006/wordml" xmlns:wps="http://schemas.microsoft.com/office/word/2010/wordprocessingShape" mc:Ignorable="w14 wp14">
   <w:footnote w:type="separator" w:id="-1">
     <w:p>
       <w:pPr>
@@ -632,7 +821,7 @@
 </file>
 
 <file path=word/header1.xml><?xml version="1.0" encoding="utf-8"?>
-<w:hdr xmlns:wpc="http://schemas.microsoft.com/office/word/2010/wordprocessingCanvas" xmlns:mc="http://schemas.openxmlformats.org/markup-compatibility/2006" xmlns:o="urn:schemas-microsoft-com:office:office" xmlns:r="http://schemas.openxmlformats.org/officeDocument/2006/relationships" xmlns:m="http://schemas.openxmlformats.org/officeDocument/2006/math" xmlns:v="urn:schemas-microsoft-com:vml" xmlns:wp14="http://schemas.microsoft.com/office/word/2010/wordprocessingDrawing" xmlns:wp="http://schemas.openxmlformats.org/drawingml/2006/wordprocessingDrawing" xmlns:w10="urn:schemas-microsoft-com:office:word" xmlns:w="http://schemas.openxmlformats.org/wordprocessingml/2006/main" xmlns:w14="http://schemas.microsoft.com/office/word/2010/wordml" xmlns:w15="http://schemas.microsoft.com/office/word/2012/wordml" xmlns:wpg="http://schemas.microsoft.com/office/word/2010/wordprocessingGroup" xmlns:wpi="http://schemas.microsoft.com/office/word/2010/wordprocessingInk" xmlns:wne="http://schemas.microsoft.com/office/word/2006/wordml" xmlns:wps="http://schemas.microsoft.com/office/word/2010/wordprocessingShape" mc:Ignorable="w14 w15 wp14">
+<w:hdr xmlns:wpc="http://schemas.microsoft.com/office/word/2010/wordprocessingCanvas" xmlns:mc="http://schemas.openxmlformats.org/markup-compatibility/2006" xmlns:o="urn:schemas-microsoft-com:office:office" xmlns:r="http://schemas.openxmlformats.org/officeDocument/2006/relationships" xmlns:m="http://schemas.openxmlformats.org/officeDocument/2006/math" xmlns:v="urn:schemas-microsoft-com:vml" xmlns:wp14="http://schemas.microsoft.com/office/word/2010/wordprocessingDrawing" xmlns:wp="http://schemas.openxmlformats.org/drawingml/2006/wordprocessingDrawing" xmlns:w10="urn:schemas-microsoft-com:office:word" xmlns:w="http://schemas.openxmlformats.org/wordprocessingml/2006/main" xmlns:w14="http://schemas.microsoft.com/office/word/2010/wordml" xmlns:wpg="http://schemas.microsoft.com/office/word/2010/wordprocessingGroup" xmlns:wpi="http://schemas.microsoft.com/office/word/2010/wordprocessingInk" xmlns:wne="http://schemas.microsoft.com/office/word/2006/wordml" xmlns:wps="http://schemas.microsoft.com/office/word/2010/wordprocessingShape" mc:Ignorable="w14 wp14">
   <w:p>
     <w:pPr>
       <w:pStyle w:val="En-tte"/>
@@ -652,8 +841,8 @@
 </file>
 
 <file path=word/numbering.xml><?xml version="1.0" encoding="utf-8"?>
-<w:numbering xmlns:wpc="http://schemas.microsoft.com/office/word/2010/wordprocessingCanvas" xmlns:mc="http://schemas.openxmlformats.org/markup-compatibility/2006" xmlns:o="urn:schemas-microsoft-com:office:office" xmlns:r="http://schemas.openxmlformats.org/officeDocument/2006/relationships" xmlns:m="http://schemas.openxmlformats.org/officeDocument/2006/math" xmlns:v="urn:schemas-microsoft-com:vml" xmlns:wp14="http://schemas.microsoft.com/office/word/2010/wordprocessingDrawing" xmlns:wp="http://schemas.openxmlformats.org/drawingml/2006/wordprocessingDrawing" xmlns:w10="urn:schemas-microsoft-com:office:word" xmlns:w="http://schemas.openxmlformats.org/wordprocessingml/2006/main" xmlns:w14="http://schemas.microsoft.com/office/word/2010/wordml" xmlns:w15="http://schemas.microsoft.com/office/word/2012/wordml" xmlns:wpg="http://schemas.microsoft.com/office/word/2010/wordprocessingGroup" xmlns:wpi="http://schemas.microsoft.com/office/word/2010/wordprocessingInk" xmlns:wne="http://schemas.microsoft.com/office/word/2006/wordml" xmlns:wps="http://schemas.microsoft.com/office/word/2010/wordprocessingShape" mc:Ignorable="w14 w15 wp14">
-  <w:abstractNum w:abstractNumId="0" w15:restartNumberingAfterBreak="0">
+<w:numbering xmlns:wpc="http://schemas.microsoft.com/office/word/2010/wordprocessingCanvas" xmlns:mc="http://schemas.openxmlformats.org/markup-compatibility/2006" xmlns:o="urn:schemas-microsoft-com:office:office" xmlns:r="http://schemas.openxmlformats.org/officeDocument/2006/relationships" xmlns:m="http://schemas.openxmlformats.org/officeDocument/2006/math" xmlns:v="urn:schemas-microsoft-com:vml" xmlns:wp14="http://schemas.microsoft.com/office/word/2010/wordprocessingDrawing" xmlns:wp="http://schemas.openxmlformats.org/drawingml/2006/wordprocessingDrawing" xmlns:w10="urn:schemas-microsoft-com:office:word" xmlns:w="http://schemas.openxmlformats.org/wordprocessingml/2006/main" xmlns:w14="http://schemas.microsoft.com/office/word/2010/wordml" xmlns:wpg="http://schemas.microsoft.com/office/word/2010/wordprocessingGroup" xmlns:wpi="http://schemas.microsoft.com/office/word/2010/wordprocessingInk" xmlns:wne="http://schemas.microsoft.com/office/word/2006/wordml" xmlns:wps="http://schemas.microsoft.com/office/word/2010/wordprocessingShape" mc:Ignorable="w14 wp14">
+  <w:abstractNum w:abstractNumId="0">
     <w:nsid w:val="020762D5"/>
     <w:multiLevelType w:val="hybridMultilevel"/>
     <w:tmpl w:val="A27AC6A6"/>
@@ -739,7 +928,7 @@
       </w:pPr>
     </w:lvl>
   </w:abstractNum>
-  <w:abstractNum w:abstractNumId="1" w15:restartNumberingAfterBreak="0">
+  <w:abstractNum w:abstractNumId="1">
     <w:nsid w:val="020E7BB4"/>
     <w:multiLevelType w:val="hybridMultilevel"/>
     <w:tmpl w:val="0B1EF79C"/>
@@ -825,7 +1014,7 @@
       </w:pPr>
     </w:lvl>
   </w:abstractNum>
-  <w:abstractNum w:abstractNumId="2" w15:restartNumberingAfterBreak="0">
+  <w:abstractNum w:abstractNumId="2">
     <w:nsid w:val="2C840B07"/>
     <w:multiLevelType w:val="hybridMultilevel"/>
     <w:tmpl w:val="B3BCA7BE"/>
@@ -911,7 +1100,7 @@
       </w:pPr>
     </w:lvl>
   </w:abstractNum>
-  <w:abstractNum w:abstractNumId="3" w15:restartNumberingAfterBreak="0">
+  <w:abstractNum w:abstractNumId="3">
     <w:nsid w:val="622E3DEF"/>
     <w:multiLevelType w:val="hybridMultilevel"/>
     <w:tmpl w:val="CC42B156"/>
@@ -1013,7 +1202,7 @@
 </file>
 
 <file path=word/styles.xml><?xml version="1.0" encoding="utf-8"?>
-<w:styles xmlns:mc="http://schemas.openxmlformats.org/markup-compatibility/2006" xmlns:r="http://schemas.openxmlformats.org/officeDocument/2006/relationships" xmlns:w="http://schemas.openxmlformats.org/wordprocessingml/2006/main" xmlns:w14="http://schemas.microsoft.com/office/word/2010/wordml" xmlns:w15="http://schemas.microsoft.com/office/word/2012/wordml" mc:Ignorable="w14 w15">
+<w:styles xmlns:mc="http://schemas.openxmlformats.org/markup-compatibility/2006" xmlns:r="http://schemas.openxmlformats.org/officeDocument/2006/relationships" xmlns:w="http://schemas.openxmlformats.org/wordprocessingml/2006/main" xmlns:w14="http://schemas.microsoft.com/office/word/2010/wordml" mc:Ignorable="w14">
   <w:docDefaults>
     <w:rPrDefault>
       <w:rPr>
@@ -1025,382 +1214,149 @@
     </w:rPrDefault>
     <w:pPrDefault/>
   </w:docDefaults>
-  <w:latentStyles w:defLockedState="0" w:defUIPriority="99" w:defSemiHidden="0" w:defUnhideWhenUsed="0" w:defQFormat="0" w:count="371">
-    <w:lsdException w:name="Normal" w:uiPriority="0" w:qFormat="1"/>
-    <w:lsdException w:name="heading 1" w:uiPriority="9" w:qFormat="1"/>
-    <w:lsdException w:name="heading 2" w:semiHidden="1" w:uiPriority="9" w:unhideWhenUsed="1" w:qFormat="1"/>
-    <w:lsdException w:name="heading 3" w:semiHidden="1" w:uiPriority="9" w:unhideWhenUsed="1" w:qFormat="1"/>
-    <w:lsdException w:name="heading 4" w:semiHidden="1" w:uiPriority="9" w:unhideWhenUsed="1" w:qFormat="1"/>
-    <w:lsdException w:name="heading 5" w:semiHidden="1" w:uiPriority="9" w:unhideWhenUsed="1" w:qFormat="1"/>
-    <w:lsdException w:name="heading 6" w:semiHidden="1" w:uiPriority="9" w:unhideWhenUsed="1" w:qFormat="1"/>
-    <w:lsdException w:name="heading 7" w:semiHidden="1" w:uiPriority="9" w:unhideWhenUsed="1" w:qFormat="1"/>
-    <w:lsdException w:name="heading 8" w:semiHidden="1" w:uiPriority="9" w:unhideWhenUsed="1" w:qFormat="1"/>
-    <w:lsdException w:name="heading 9" w:semiHidden="1" w:uiPriority="9" w:unhideWhenUsed="1" w:qFormat="1"/>
-    <w:lsdException w:name="index 1" w:semiHidden="1" w:unhideWhenUsed="1"/>
-    <w:lsdException w:name="index 2" w:semiHidden="1" w:unhideWhenUsed="1"/>
-    <w:lsdException w:name="index 3" w:semiHidden="1" w:unhideWhenUsed="1"/>
-    <w:lsdException w:name="index 4" w:semiHidden="1" w:unhideWhenUsed="1"/>
-    <w:lsdException w:name="index 5" w:semiHidden="1" w:unhideWhenUsed="1"/>
-    <w:lsdException w:name="index 6" w:semiHidden="1" w:unhideWhenUsed="1"/>
-    <w:lsdException w:name="index 7" w:semiHidden="1" w:unhideWhenUsed="1"/>
-    <w:lsdException w:name="index 8" w:semiHidden="1" w:unhideWhenUsed="1"/>
-    <w:lsdException w:name="index 9" w:semiHidden="1" w:unhideWhenUsed="1"/>
-    <w:lsdException w:name="toc 1" w:semiHidden="1" w:uiPriority="39" w:unhideWhenUsed="1"/>
-    <w:lsdException w:name="toc 2" w:semiHidden="1" w:uiPriority="39" w:unhideWhenUsed="1"/>
-    <w:lsdException w:name="toc 3" w:semiHidden="1" w:uiPriority="39" w:unhideWhenUsed="1"/>
-    <w:lsdException w:name="toc 4" w:semiHidden="1" w:uiPriority="39" w:unhideWhenUsed="1"/>
-    <w:lsdException w:name="toc 5" w:semiHidden="1" w:uiPriority="39" w:unhideWhenUsed="1"/>
-    <w:lsdException w:name="toc 6" w:semiHidden="1" w:uiPriority="39" w:unhideWhenUsed="1"/>
-    <w:lsdException w:name="toc 7" w:semiHidden="1" w:uiPriority="39" w:unhideWhenUsed="1"/>
-    <w:lsdException w:name="toc 8" w:semiHidden="1" w:uiPriority="39" w:unhideWhenUsed="1"/>
-    <w:lsdException w:name="toc 9" w:semiHidden="1" w:uiPriority="39" w:unhideWhenUsed="1"/>
-    <w:lsdException w:name="Normal Indent" w:semiHidden="1" w:unhideWhenUsed="1"/>
-    <w:lsdException w:name="footnote text" w:semiHidden="1" w:unhideWhenUsed="1"/>
-    <w:lsdException w:name="annotation text" w:semiHidden="1" w:unhideWhenUsed="1"/>
-    <w:lsdException w:name="header" w:semiHidden="1" w:unhideWhenUsed="1"/>
-    <w:lsdException w:name="footer" w:semiHidden="1" w:unhideWhenUsed="1"/>
-    <w:lsdException w:name="index heading" w:semiHidden="1" w:unhideWhenUsed="1"/>
-    <w:lsdException w:name="caption" w:semiHidden="1" w:uiPriority="35" w:unhideWhenUsed="1" w:qFormat="1"/>
-    <w:lsdException w:name="table of figures" w:semiHidden="1" w:unhideWhenUsed="1"/>
-    <w:lsdException w:name="envelope address" w:semiHidden="1" w:unhideWhenUsed="1"/>
-    <w:lsdException w:name="envelope return" w:semiHidden="1" w:unhideWhenUsed="1"/>
-    <w:lsdException w:name="footnote reference" w:semiHidden="1" w:unhideWhenUsed="1"/>
-    <w:lsdException w:name="annotation reference" w:semiHidden="1" w:unhideWhenUsed="1"/>
-    <w:lsdException w:name="line number" w:semiHidden="1" w:unhideWhenUsed="1"/>
-    <w:lsdException w:name="page number" w:semiHidden="1" w:unhideWhenUsed="1"/>
-    <w:lsdException w:name="endnote reference" w:semiHidden="1" w:unhideWhenUsed="1"/>
-    <w:lsdException w:name="endnote text" w:semiHidden="1" w:unhideWhenUsed="1"/>
-    <w:lsdException w:name="table of authorities" w:semiHidden="1" w:unhideWhenUsed="1"/>
-    <w:lsdException w:name="macro" w:semiHidden="1" w:unhideWhenUsed="1"/>
-    <w:lsdException w:name="toa heading" w:semiHidden="1" w:unhideWhenUsed="1"/>
-    <w:lsdException w:name="List" w:semiHidden="1" w:unhideWhenUsed="1"/>
-    <w:lsdException w:name="List Bullet" w:semiHidden="1" w:unhideWhenUsed="1"/>
-    <w:lsdException w:name="List Number" w:semiHidden="1" w:unhideWhenUsed="1"/>
-    <w:lsdException w:name="List 2" w:semiHidden="1" w:unhideWhenUsed="1"/>
-    <w:lsdException w:name="List 3" w:semiHidden="1" w:unhideWhenUsed="1"/>
-    <w:lsdException w:name="List 4" w:semiHidden="1" w:unhideWhenUsed="1"/>
-    <w:lsdException w:name="List 5" w:semiHidden="1" w:unhideWhenUsed="1"/>
-    <w:lsdException w:name="List Bullet 2" w:semiHidden="1" w:unhideWhenUsed="1"/>
-    <w:lsdException w:name="List Bullet 3" w:semiHidden="1" w:unhideWhenUsed="1"/>
-    <w:lsdException w:name="List Bullet 4" w:semiHidden="1" w:unhideWhenUsed="1"/>
-    <w:lsdException w:name="List Bullet 5" w:semiHidden="1" w:unhideWhenUsed="1"/>
-    <w:lsdException w:name="List Number 2" w:semiHidden="1" w:unhideWhenUsed="1"/>
-    <w:lsdException w:name="List Number 3" w:semiHidden="1" w:unhideWhenUsed="1"/>
-    <w:lsdException w:name="List Number 4" w:semiHidden="1" w:unhideWhenUsed="1"/>
-    <w:lsdException w:name="List Number 5" w:semiHidden="1" w:unhideWhenUsed="1"/>
-    <w:lsdException w:name="Title" w:uiPriority="10" w:qFormat="1"/>
-    <w:lsdException w:name="Closing" w:semiHidden="1" w:unhideWhenUsed="1"/>
-    <w:lsdException w:name="Signature" w:semiHidden="1" w:unhideWhenUsed="1"/>
-    <w:lsdException w:name="Default Paragraph Font" w:semiHidden="1" w:uiPriority="1" w:unhideWhenUsed="1"/>
-    <w:lsdException w:name="Body Text" w:semiHidden="1" w:unhideWhenUsed="1"/>
-    <w:lsdException w:name="Body Text Indent" w:semiHidden="1" w:unhideWhenUsed="1"/>
-    <w:lsdException w:name="List Continue" w:semiHidden="1" w:unhideWhenUsed="1"/>
-    <w:lsdException w:name="List Continue 2" w:semiHidden="1" w:unhideWhenUsed="1"/>
-    <w:lsdException w:name="List Continue 3" w:semiHidden="1" w:unhideWhenUsed="1"/>
-    <w:lsdException w:name="List Continue 4" w:semiHidden="1" w:unhideWhenUsed="1"/>
-    <w:lsdException w:name="List Continue 5" w:semiHidden="1" w:unhideWhenUsed="1"/>
-    <w:lsdException w:name="Message Header" w:semiHidden="1" w:unhideWhenUsed="1"/>
-    <w:lsdException w:name="Subtitle" w:uiPriority="11" w:qFormat="1"/>
-    <w:lsdException w:name="Salutation" w:semiHidden="1" w:unhideWhenUsed="1"/>
-    <w:lsdException w:name="Date" w:semiHidden="1" w:unhideWhenUsed="1"/>
-    <w:lsdException w:name="Body Text First Indent" w:semiHidden="1" w:unhideWhenUsed="1"/>
-    <w:lsdException w:name="Body Text First Indent 2" w:semiHidden="1" w:unhideWhenUsed="1"/>
-    <w:lsdException w:name="Note Heading" w:semiHidden="1" w:unhideWhenUsed="1"/>
-    <w:lsdException w:name="Body Text 2" w:semiHidden="1" w:unhideWhenUsed="1"/>
-    <w:lsdException w:name="Body Text 3" w:semiHidden="1" w:unhideWhenUsed="1"/>
-    <w:lsdException w:name="Body Text Indent 2" w:semiHidden="1" w:unhideWhenUsed="1"/>
-    <w:lsdException w:name="Body Text Indent 3" w:semiHidden="1" w:unhideWhenUsed="1"/>
-    <w:lsdException w:name="Block Text" w:semiHidden="1" w:unhideWhenUsed="1"/>
-    <w:lsdException w:name="Hyperlink" w:semiHidden="1" w:unhideWhenUsed="1"/>
-    <w:lsdException w:name="FollowedHyperlink" w:semiHidden="1" w:unhideWhenUsed="1"/>
-    <w:lsdException w:name="Strong" w:uiPriority="22" w:qFormat="1"/>
-    <w:lsdException w:name="Emphasis" w:uiPriority="20" w:qFormat="1"/>
-    <w:lsdException w:name="Document Map" w:semiHidden="1" w:unhideWhenUsed="1"/>
-    <w:lsdException w:name="Plain Text" w:semiHidden="1" w:unhideWhenUsed="1"/>
-    <w:lsdException w:name="E-mail Signature" w:semiHidden="1" w:unhideWhenUsed="1"/>
-    <w:lsdException w:name="HTML Top of Form" w:semiHidden="1" w:unhideWhenUsed="1"/>
-    <w:lsdException w:name="HTML Bottom of Form" w:semiHidden="1" w:unhideWhenUsed="1"/>
-    <w:lsdException w:name="Normal (Web)" w:semiHidden="1" w:unhideWhenUsed="1"/>
-    <w:lsdException w:name="HTML Acronym" w:semiHidden="1" w:unhideWhenUsed="1"/>
-    <w:lsdException w:name="HTML Address" w:semiHidden="1" w:unhideWhenUsed="1"/>
-    <w:lsdException w:name="HTML Cite" w:semiHidden="1" w:unhideWhenUsed="1"/>
-    <w:lsdException w:name="HTML Code" w:semiHidden="1" w:unhideWhenUsed="1"/>
-    <w:lsdException w:name="HTML Definition" w:semiHidden="1" w:unhideWhenUsed="1"/>
-    <w:lsdException w:name="HTML Keyboard" w:semiHidden="1" w:unhideWhenUsed="1"/>
-    <w:lsdException w:name="HTML Preformatted" w:semiHidden="1" w:unhideWhenUsed="1"/>
-    <w:lsdException w:name="HTML Sample" w:semiHidden="1" w:unhideWhenUsed="1"/>
-    <w:lsdException w:name="HTML Typewriter" w:semiHidden="1" w:unhideWhenUsed="1"/>
-    <w:lsdException w:name="HTML Variable" w:semiHidden="1" w:unhideWhenUsed="1"/>
-    <w:lsdException w:name="Normal Table" w:semiHidden="1" w:unhideWhenUsed="1"/>
-    <w:lsdException w:name="annotation subject" w:semiHidden="1" w:unhideWhenUsed="1"/>
-    <w:lsdException w:name="No List" w:semiHidden="1" w:unhideWhenUsed="1"/>
-    <w:lsdException w:name="Outline List 1" w:semiHidden="1" w:unhideWhenUsed="1"/>
-    <w:lsdException w:name="Outline List 2" w:semiHidden="1" w:unhideWhenUsed="1"/>
-    <w:lsdException w:name="Outline List 3" w:semiHidden="1" w:unhideWhenUsed="1"/>
-    <w:lsdException w:name="Table Simple 1" w:semiHidden="1" w:unhideWhenUsed="1"/>
-    <w:lsdException w:name="Table Simple 2" w:semiHidden="1" w:unhideWhenUsed="1"/>
-    <w:lsdException w:name="Table Simple 3" w:semiHidden="1" w:unhideWhenUsed="1"/>
-    <w:lsdException w:name="Table Classic 1" w:semiHidden="1" w:unhideWhenUsed="1"/>
-    <w:lsdException w:name="Table Classic 2" w:semiHidden="1" w:unhideWhenUsed="1"/>
-    <w:lsdException w:name="Table Classic 3" w:semiHidden="1" w:unhideWhenUsed="1"/>
-    <w:lsdException w:name="Table Classic 4" w:semiHidden="1" w:unhideWhenUsed="1"/>
-    <w:lsdException w:name="Table Colorful 1" w:semiHidden="1" w:unhideWhenUsed="1"/>
-    <w:lsdException w:name="Table Colorful 2" w:semiHidden="1" w:unhideWhenUsed="1"/>
-    <w:lsdException w:name="Table Colorful 3" w:semiHidden="1" w:unhideWhenUsed="1"/>
-    <w:lsdException w:name="Table Columns 1" w:semiHidden="1" w:unhideWhenUsed="1"/>
-    <w:lsdException w:name="Table Columns 2" w:semiHidden="1" w:unhideWhenUsed="1"/>
-    <w:lsdException w:name="Table Columns 3" w:semiHidden="1" w:unhideWhenUsed="1"/>
-    <w:lsdException w:name="Table Columns 4" w:semiHidden="1" w:unhideWhenUsed="1"/>
-    <w:lsdException w:name="Table Columns 5" w:semiHidden="1" w:unhideWhenUsed="1"/>
-    <w:lsdException w:name="Table Grid 1" w:semiHidden="1" w:unhideWhenUsed="1"/>
-    <w:lsdException w:name="Table Grid 2" w:semiHidden="1" w:unhideWhenUsed="1"/>
-    <w:lsdException w:name="Table Grid 3" w:semiHidden="1" w:unhideWhenUsed="1"/>
-    <w:lsdException w:name="Table Grid 4" w:semiHidden="1" w:unhideWhenUsed="1"/>
-    <w:lsdException w:name="Table Grid 5" w:semiHidden="1" w:unhideWhenUsed="1"/>
-    <w:lsdException w:name="Table Grid 6" w:semiHidden="1" w:unhideWhenUsed="1"/>
-    <w:lsdException w:name="Table Grid 7" w:semiHidden="1" w:unhideWhenUsed="1"/>
-    <w:lsdException w:name="Table Grid 8" w:semiHidden="1" w:unhideWhenUsed="1"/>
-    <w:lsdException w:name="Table List 1" w:semiHidden="1" w:unhideWhenUsed="1"/>
-    <w:lsdException w:name="Table List 2" w:semiHidden="1" w:unhideWhenUsed="1"/>
-    <w:lsdException w:name="Table List 3" w:semiHidden="1" w:unhideWhenUsed="1"/>
-    <w:lsdException w:name="Table List 4" w:semiHidden="1" w:unhideWhenUsed="1"/>
-    <w:lsdException w:name="Table List 5" w:semiHidden="1" w:unhideWhenUsed="1"/>
-    <w:lsdException w:name="Table List 6" w:semiHidden="1" w:unhideWhenUsed="1"/>
-    <w:lsdException w:name="Table List 7" w:semiHidden="1" w:unhideWhenUsed="1"/>
-    <w:lsdException w:name="Table List 8" w:semiHidden="1" w:unhideWhenUsed="1"/>
-    <w:lsdException w:name="Table 3D effects 1" w:semiHidden="1" w:unhideWhenUsed="1"/>
-    <w:lsdException w:name="Table 3D effects 2" w:semiHidden="1" w:unhideWhenUsed="1"/>
-    <w:lsdException w:name="Table 3D effects 3" w:semiHidden="1" w:unhideWhenUsed="1"/>
-    <w:lsdException w:name="Table Contemporary" w:semiHidden="1" w:unhideWhenUsed="1"/>
-    <w:lsdException w:name="Table Elegant" w:semiHidden="1" w:unhideWhenUsed="1"/>
-    <w:lsdException w:name="Table Professional" w:semiHidden="1" w:unhideWhenUsed="1"/>
-    <w:lsdException w:name="Table Subtle 1" w:semiHidden="1" w:unhideWhenUsed="1"/>
-    <w:lsdException w:name="Table Subtle 2" w:semiHidden="1" w:unhideWhenUsed="1"/>
-    <w:lsdException w:name="Table Web 1" w:semiHidden="1" w:unhideWhenUsed="1"/>
-    <w:lsdException w:name="Table Web 2" w:semiHidden="1" w:unhideWhenUsed="1"/>
-    <w:lsdException w:name="Table Web 3" w:semiHidden="1" w:unhideWhenUsed="1"/>
-    <w:lsdException w:name="Balloon Text" w:semiHidden="1" w:unhideWhenUsed="1"/>
-    <w:lsdException w:name="Table Grid" w:uiPriority="59"/>
-    <w:lsdException w:name="Table Theme" w:semiHidden="1" w:unhideWhenUsed="1"/>
-    <w:lsdException w:name="Placeholder Text" w:semiHidden="1"/>
-    <w:lsdException w:name="No Spacing" w:uiPriority="1" w:qFormat="1"/>
-    <w:lsdException w:name="Light Shading" w:uiPriority="60"/>
-    <w:lsdException w:name="Light List" w:uiPriority="61"/>
-    <w:lsdException w:name="Light Grid" w:uiPriority="62"/>
-    <w:lsdException w:name="Medium Shading 1" w:uiPriority="63"/>
-    <w:lsdException w:name="Medium Shading 2" w:uiPriority="64"/>
-    <w:lsdException w:name="Medium List 1" w:uiPriority="65"/>
-    <w:lsdException w:name="Medium List 2" w:uiPriority="66"/>
-    <w:lsdException w:name="Medium Grid 1" w:uiPriority="67"/>
-    <w:lsdException w:name="Medium Grid 2" w:uiPriority="68"/>
-    <w:lsdException w:name="Medium Grid 3" w:uiPriority="69"/>
-    <w:lsdException w:name="Dark List" w:uiPriority="70"/>
-    <w:lsdException w:name="Colorful Shading" w:uiPriority="71"/>
-    <w:lsdException w:name="Colorful List" w:uiPriority="72"/>
-    <w:lsdException w:name="Colorful Grid" w:uiPriority="73"/>
-    <w:lsdException w:name="Light Shading Accent 1" w:uiPriority="60"/>
-    <w:lsdException w:name="Light List Accent 1" w:uiPriority="61"/>
-    <w:lsdException w:name="Light Grid Accent 1" w:uiPriority="62"/>
-    <w:lsdException w:name="Medium Shading 1 Accent 1" w:uiPriority="63"/>
-    <w:lsdException w:name="Medium Shading 2 Accent 1" w:uiPriority="64"/>
-    <w:lsdException w:name="Medium List 1 Accent 1" w:uiPriority="65"/>
-    <w:lsdException w:name="Revision" w:semiHidden="1"/>
-    <w:lsdException w:name="List Paragraph" w:uiPriority="34" w:qFormat="1"/>
-    <w:lsdException w:name="Quote" w:uiPriority="29" w:qFormat="1"/>
-    <w:lsdException w:name="Intense Quote" w:uiPriority="30" w:qFormat="1"/>
-    <w:lsdException w:name="Medium List 2 Accent 1" w:uiPriority="66"/>
-    <w:lsdException w:name="Medium Grid 1 Accent 1" w:uiPriority="67"/>
-    <w:lsdException w:name="Medium Grid 2 Accent 1" w:uiPriority="68"/>
-    <w:lsdException w:name="Medium Grid 3 Accent 1" w:uiPriority="69"/>
-    <w:lsdException w:name="Dark List Accent 1" w:uiPriority="70"/>
-    <w:lsdException w:name="Colorful Shading Accent 1" w:uiPriority="71"/>
-    <w:lsdException w:name="Colorful List Accent 1" w:uiPriority="72"/>
-    <w:lsdException w:name="Colorful Grid Accent 1" w:uiPriority="73"/>
-    <w:lsdException w:name="Light Shading Accent 2" w:uiPriority="60"/>
-    <w:lsdException w:name="Light List Accent 2" w:uiPriority="61"/>
-    <w:lsdException w:name="Light Grid Accent 2" w:uiPriority="62"/>
-    <w:lsdException w:name="Medium Shading 1 Accent 2" w:uiPriority="63"/>
-    <w:lsdException w:name="Medium Shading 2 Accent 2" w:uiPriority="64"/>
-    <w:lsdException w:name="Medium List 1 Accent 2" w:uiPriority="65"/>
-    <w:lsdException w:name="Medium List 2 Accent 2" w:uiPriority="66"/>
-    <w:lsdException w:name="Medium Grid 1 Accent 2" w:uiPriority="67"/>
-    <w:lsdException w:name="Medium Grid 2 Accent 2" w:uiPriority="68"/>
-    <w:lsdException w:name="Medium Grid 3 Accent 2" w:uiPriority="69"/>
-    <w:lsdException w:name="Dark List Accent 2" w:uiPriority="70"/>
-    <w:lsdException w:name="Colorful Shading Accent 2" w:uiPriority="71"/>
-    <w:lsdException w:name="Colorful List Accent 2" w:uiPriority="72"/>
-    <w:lsdException w:name="Colorful Grid Accent 2" w:uiPriority="73"/>
-    <w:lsdException w:name="Light Shading Accent 3" w:uiPriority="60"/>
-    <w:lsdException w:name="Light List Accent 3" w:uiPriority="61"/>
-    <w:lsdException w:name="Light Grid Accent 3" w:uiPriority="62"/>
-    <w:lsdException w:name="Medium Shading 1 Accent 3" w:uiPriority="63"/>
-    <w:lsdException w:name="Medium Shading 2 Accent 3" w:uiPriority="64"/>
-    <w:lsdException w:name="Medium List 1 Accent 3" w:uiPriority="65"/>
-    <w:lsdException w:name="Medium List 2 Accent 3" w:uiPriority="66"/>
-    <w:lsdException w:name="Medium Grid 1 Accent 3" w:uiPriority="67"/>
-    <w:lsdException w:name="Medium Grid 2 Accent 3" w:uiPriority="68"/>
-    <w:lsdException w:name="Medium Grid 3 Accent 3" w:uiPriority="69"/>
-    <w:lsdException w:name="Dark List Accent 3" w:uiPriority="70"/>
-    <w:lsdException w:name="Colorful Shading Accent 3" w:uiPriority="71"/>
-    <w:lsdException w:name="Colorful List Accent 3" w:uiPriority="72"/>
-    <w:lsdException w:name="Colorful Grid Accent 3" w:uiPriority="73"/>
-    <w:lsdException w:name="Light Shading Accent 4" w:uiPriority="60"/>
-    <w:lsdException w:name="Light List Accent 4" w:uiPriority="61"/>
-    <w:lsdException w:name="Light Grid Accent 4" w:uiPriority="62"/>
-    <w:lsdException w:name="Medium Shading 1 Accent 4" w:uiPriority="63"/>
-    <w:lsdException w:name="Medium Shading 2 Accent 4" w:uiPriority="64"/>
-    <w:lsdException w:name="Medium List 1 Accent 4" w:uiPriority="65"/>
-    <w:lsdException w:name="Medium List 2 Accent 4" w:uiPriority="66"/>
-    <w:lsdException w:name="Medium Grid 1 Accent 4" w:uiPriority="67"/>
-    <w:lsdException w:name="Medium Grid 2 Accent 4" w:uiPriority="68"/>
-    <w:lsdException w:name="Medium Grid 3 Accent 4" w:uiPriority="69"/>
-    <w:lsdException w:name="Dark List Accent 4" w:uiPriority="70"/>
-    <w:lsdException w:name="Colorful Shading Accent 4" w:uiPriority="71"/>
-    <w:lsdException w:name="Colorful List Accent 4" w:uiPriority="72"/>
-    <w:lsdException w:name="Colorful Grid Accent 4" w:uiPriority="73"/>
-    <w:lsdException w:name="Light Shading Accent 5" w:uiPriority="60"/>
-    <w:lsdException w:name="Light List Accent 5" w:uiPriority="61"/>
-    <w:lsdException w:name="Light Grid Accent 5" w:uiPriority="62"/>
-    <w:lsdException w:name="Medium Shading 1 Accent 5" w:uiPriority="63"/>
-    <w:lsdException w:name="Medium Shading 2 Accent 5" w:uiPriority="64"/>
-    <w:lsdException w:name="Medium List 1 Accent 5" w:uiPriority="65"/>
-    <w:lsdException w:name="Medium List 2 Accent 5" w:uiPriority="66"/>
-    <w:lsdException w:name="Medium Grid 1 Accent 5" w:uiPriority="67"/>
-    <w:lsdException w:name="Medium Grid 2 Accent 5" w:uiPriority="68"/>
-    <w:lsdException w:name="Medium Grid 3 Accent 5" w:uiPriority="69"/>
-    <w:lsdException w:name="Dark List Accent 5" w:uiPriority="70"/>
-    <w:lsdException w:name="Colorful Shading Accent 5" w:uiPriority="71"/>
-    <w:lsdException w:name="Colorful List Accent 5" w:uiPriority="72"/>
-    <w:lsdException w:name="Colorful Grid Accent 5" w:uiPriority="73"/>
-    <w:lsdException w:name="Light Shading Accent 6" w:uiPriority="60"/>
-    <w:lsdException w:name="Light List Accent 6" w:uiPriority="61"/>
-    <w:lsdException w:name="Light Grid Accent 6" w:uiPriority="62"/>
-    <w:lsdException w:name="Medium Shading 1 Accent 6" w:uiPriority="63"/>
-    <w:lsdException w:name="Medium Shading 2 Accent 6" w:uiPriority="64"/>
-    <w:lsdException w:name="Medium List 1 Accent 6" w:uiPriority="65"/>
-    <w:lsdException w:name="Medium List 2 Accent 6" w:uiPriority="66"/>
-    <w:lsdException w:name="Medium Grid 1 Accent 6" w:uiPriority="67"/>
-    <w:lsdException w:name="Medium Grid 2 Accent 6" w:uiPriority="68"/>
-    <w:lsdException w:name="Medium Grid 3 Accent 6" w:uiPriority="69"/>
-    <w:lsdException w:name="Dark List Accent 6" w:uiPriority="70"/>
-    <w:lsdException w:name="Colorful Shading Accent 6" w:uiPriority="71"/>
-    <w:lsdException w:name="Colorful List Accent 6" w:uiPriority="72"/>
-    <w:lsdException w:name="Colorful Grid Accent 6" w:uiPriority="73"/>
-    <w:lsdException w:name="Subtle Emphasis" w:uiPriority="19" w:qFormat="1"/>
-    <w:lsdException w:name="Intense Emphasis" w:uiPriority="21" w:qFormat="1"/>
-    <w:lsdException w:name="Subtle Reference" w:uiPriority="31" w:qFormat="1"/>
-    <w:lsdException w:name="Intense Reference" w:uiPriority="32" w:qFormat="1"/>
-    <w:lsdException w:name="Book Title" w:uiPriority="33" w:qFormat="1"/>
-    <w:lsdException w:name="Bibliography" w:semiHidden="1" w:uiPriority="37" w:unhideWhenUsed="1"/>
-    <w:lsdException w:name="TOC Heading" w:semiHidden="1" w:uiPriority="39" w:unhideWhenUsed="1" w:qFormat="1"/>
-    <w:lsdException w:name="Plain Table 1" w:uiPriority="41"/>
-    <w:lsdException w:name="Plain Table 2" w:uiPriority="42"/>
-    <w:lsdException w:name="Plain Table 3" w:uiPriority="43"/>
-    <w:lsdException w:name="Plain Table 4" w:uiPriority="44"/>
-    <w:lsdException w:name="Plain Table 5" w:uiPriority="45"/>
-    <w:lsdException w:name="Grid Table Light" w:uiPriority="40"/>
-    <w:lsdException w:name="Grid Table 1 Light" w:uiPriority="46"/>
-    <w:lsdException w:name="Grid Table 2" w:uiPriority="47"/>
-    <w:lsdException w:name="Grid Table 3" w:uiPriority="48"/>
-    <w:lsdException w:name="Grid Table 4" w:uiPriority="49"/>
-    <w:lsdException w:name="Grid Table 5 Dark" w:uiPriority="50"/>
-    <w:lsdException w:name="Grid Table 6 Colorful" w:uiPriority="51"/>
-    <w:lsdException w:name="Grid Table 7 Colorful" w:uiPriority="52"/>
-    <w:lsdException w:name="Grid Table 1 Light Accent 1" w:uiPriority="46"/>
-    <w:lsdException w:name="Grid Table 2 Accent 1" w:uiPriority="47"/>
-    <w:lsdException w:name="Grid Table 3 Accent 1" w:uiPriority="48"/>
-    <w:lsdException w:name="Grid Table 4 Accent 1" w:uiPriority="49"/>
-    <w:lsdException w:name="Grid Table 5 Dark Accent 1" w:uiPriority="50"/>
-    <w:lsdException w:name="Grid Table 6 Colorful Accent 1" w:uiPriority="51"/>
-    <w:lsdException w:name="Grid Table 7 Colorful Accent 1" w:uiPriority="52"/>
-    <w:lsdException w:name="Grid Table 1 Light Accent 2" w:uiPriority="46"/>
-    <w:lsdException w:name="Grid Table 2 Accent 2" w:uiPriority="47"/>
-    <w:lsdException w:name="Grid Table 3 Accent 2" w:uiPriority="48"/>
-    <w:lsdException w:name="Grid Table 4 Accent 2" w:uiPriority="49"/>
-    <w:lsdException w:name="Grid Table 5 Dark Accent 2" w:uiPriority="50"/>
-    <w:lsdException w:name="Grid Table 6 Colorful Accent 2" w:uiPriority="51"/>
-    <w:lsdException w:name="Grid Table 7 Colorful Accent 2" w:uiPriority="52"/>
-    <w:lsdException w:name="Grid Table 1 Light Accent 3" w:uiPriority="46"/>
-    <w:lsdException w:name="Grid Table 2 Accent 3" w:uiPriority="47"/>
-    <w:lsdException w:name="Grid Table 3 Accent 3" w:uiPriority="48"/>
-    <w:lsdException w:name="Grid Table 4 Accent 3" w:uiPriority="49"/>
-    <w:lsdException w:name="Grid Table 5 Dark Accent 3" w:uiPriority="50"/>
-    <w:lsdException w:name="Grid Table 6 Colorful Accent 3" w:uiPriority="51"/>
-    <w:lsdException w:name="Grid Table 7 Colorful Accent 3" w:uiPriority="52"/>
-    <w:lsdException w:name="Grid Table 1 Light Accent 4" w:uiPriority="46"/>
-    <w:lsdException w:name="Grid Table 2 Accent 4" w:uiPriority="47"/>
-    <w:lsdException w:name="Grid Table 3 Accent 4" w:uiPriority="48"/>
-    <w:lsdException w:name="Grid Table 4 Accent 4" w:uiPriority="49"/>
-    <w:lsdException w:name="Grid Table 5 Dark Accent 4" w:uiPriority="50"/>
-    <w:lsdException w:name="Grid Table 6 Colorful Accent 4" w:uiPriority="51"/>
-    <w:lsdException w:name="Grid Table 7 Colorful Accent 4" w:uiPriority="52"/>
-    <w:lsdException w:name="Grid Table 1 Light Accent 5" w:uiPriority="46"/>
-    <w:lsdException w:name="Grid Table 2 Accent 5" w:uiPriority="47"/>
-    <w:lsdException w:name="Grid Table 3 Accent 5" w:uiPriority="48"/>
-    <w:lsdException w:name="Grid Table 4 Accent 5" w:uiPriority="49"/>
-    <w:lsdException w:name="Grid Table 5 Dark Accent 5" w:uiPriority="50"/>
-    <w:lsdException w:name="Grid Table 6 Colorful Accent 5" w:uiPriority="51"/>
-    <w:lsdException w:name="Grid Table 7 Colorful Accent 5" w:uiPriority="52"/>
-    <w:lsdException w:name="Grid Table 1 Light Accent 6" w:uiPriority="46"/>
-    <w:lsdException w:name="Grid Table 2 Accent 6" w:uiPriority="47"/>
-    <w:lsdException w:name="Grid Table 3 Accent 6" w:uiPriority="48"/>
-    <w:lsdException w:name="Grid Table 4 Accent 6" w:uiPriority="49"/>
-    <w:lsdException w:name="Grid Table 5 Dark Accent 6" w:uiPriority="50"/>
-    <w:lsdException w:name="Grid Table 6 Colorful Accent 6" w:uiPriority="51"/>
-    <w:lsdException w:name="Grid Table 7 Colorful Accent 6" w:uiPriority="52"/>
-    <w:lsdException w:name="List Table 1 Light" w:uiPriority="46"/>
-    <w:lsdException w:name="List Table 2" w:uiPriority="47"/>
-    <w:lsdException w:name="List Table 3" w:uiPriority="48"/>
-    <w:lsdException w:name="List Table 4" w:uiPriority="49"/>
-    <w:lsdException w:name="List Table 5 Dark" w:uiPriority="50"/>
-    <w:lsdException w:name="List Table 6 Colorful" w:uiPriority="51"/>
-    <w:lsdException w:name="List Table 7 Colorful" w:uiPriority="52"/>
-    <w:lsdException w:name="List Table 1 Light Accent 1" w:uiPriority="46"/>
-    <w:lsdException w:name="List Table 2 Accent 1" w:uiPriority="47"/>
-    <w:lsdException w:name="List Table 3 Accent 1" w:uiPriority="48"/>
-    <w:lsdException w:name="List Table 4 Accent 1" w:uiPriority="49"/>
-    <w:lsdException w:name="List Table 5 Dark Accent 1" w:uiPriority="50"/>
-    <w:lsdException w:name="List Table 6 Colorful Accent 1" w:uiPriority="51"/>
-    <w:lsdException w:name="List Table 7 Colorful Accent 1" w:uiPriority="52"/>
-    <w:lsdException w:name="List Table 1 Light Accent 2" w:uiPriority="46"/>
-    <w:lsdException w:name="List Table 2 Accent 2" w:uiPriority="47"/>
-    <w:lsdException w:name="List Table 3 Accent 2" w:uiPriority="48"/>
-    <w:lsdException w:name="List Table 4 Accent 2" w:uiPriority="49"/>
-    <w:lsdException w:name="List Table 5 Dark Accent 2" w:uiPriority="50"/>
-    <w:lsdException w:name="List Table 6 Colorful Accent 2" w:uiPriority="51"/>
-    <w:lsdException w:name="List Table 7 Colorful Accent 2" w:uiPriority="52"/>
-    <w:lsdException w:name="List Table 1 Light Accent 3" w:uiPriority="46"/>
-    <w:lsdException w:name="List Table 2 Accent 3" w:uiPriority="47"/>
-    <w:lsdException w:name="List Table 3 Accent 3" w:uiPriority="48"/>
-    <w:lsdException w:name="List Table 4 Accent 3" w:uiPriority="49"/>
-    <w:lsdException w:name="List Table 5 Dark Accent 3" w:uiPriority="50"/>
-    <w:lsdException w:name="List Table 6 Colorful Accent 3" w:uiPriority="51"/>
-    <w:lsdException w:name="List Table 7 Colorful Accent 3" w:uiPriority="52"/>
-    <w:lsdException w:name="List Table 1 Light Accent 4" w:uiPriority="46"/>
-    <w:lsdException w:name="List Table 2 Accent 4" w:uiPriority="47"/>
-    <w:lsdException w:name="List Table 3 Accent 4" w:uiPriority="48"/>
-    <w:lsdException w:name="List Table 4 Accent 4" w:uiPriority="49"/>
-    <w:lsdException w:name="List Table 5 Dark Accent 4" w:uiPriority="50"/>
-    <w:lsdException w:name="List Table 6 Colorful Accent 4" w:uiPriority="51"/>
-    <w:lsdException w:name="List Table 7 Colorful Accent 4" w:uiPriority="52"/>
-    <w:lsdException w:name="List Table 1 Light Accent 5" w:uiPriority="46"/>
-    <w:lsdException w:name="List Table 2 Accent 5" w:uiPriority="47"/>
-    <w:lsdException w:name="List Table 3 Accent 5" w:uiPriority="48"/>
-    <w:lsdException w:name="List Table 4 Accent 5" w:uiPriority="49"/>
-    <w:lsdException w:name="List Table 5 Dark Accent 5" w:uiPriority="50"/>
-    <w:lsdException w:name="List Table 6 Colorful Accent 5" w:uiPriority="51"/>
-    <w:lsdException w:name="List Table 7 Colorful Accent 5" w:uiPriority="52"/>
-    <w:lsdException w:name="List Table 1 Light Accent 6" w:uiPriority="46"/>
-    <w:lsdException w:name="List Table 2 Accent 6" w:uiPriority="47"/>
-    <w:lsdException w:name="List Table 3 Accent 6" w:uiPriority="48"/>
-    <w:lsdException w:name="List Table 4 Accent 6" w:uiPriority="49"/>
-    <w:lsdException w:name="List Table 5 Dark Accent 6" w:uiPriority="50"/>
-    <w:lsdException w:name="List Table 6 Colorful Accent 6" w:uiPriority="51"/>
-    <w:lsdException w:name="List Table 7 Colorful Accent 6" w:uiPriority="52"/>
+  <w:latentStyles w:defLockedState="0" w:defUIPriority="99" w:defSemiHidden="1" w:defUnhideWhenUsed="1" w:defQFormat="0" w:count="267">
+    <w:lsdException w:name="Normal" w:semiHidden="0" w:uiPriority="0" w:unhideWhenUsed="0" w:qFormat="1"/>
+    <w:lsdException w:name="heading 1" w:semiHidden="0" w:uiPriority="9" w:unhideWhenUsed="0" w:qFormat="1"/>
+    <w:lsdException w:name="heading 2" w:uiPriority="9" w:qFormat="1"/>
+    <w:lsdException w:name="heading 3" w:uiPriority="9" w:qFormat="1"/>
+    <w:lsdException w:name="heading 4" w:uiPriority="9" w:qFormat="1"/>
+    <w:lsdException w:name="heading 5" w:uiPriority="9" w:qFormat="1"/>
+    <w:lsdException w:name="heading 6" w:uiPriority="9" w:qFormat="1"/>
+    <w:lsdException w:name="heading 7" w:uiPriority="9" w:qFormat="1"/>
+    <w:lsdException w:name="heading 8" w:uiPriority="9" w:qFormat="1"/>
+    <w:lsdException w:name="heading 9" w:uiPriority="9" w:qFormat="1"/>
+    <w:lsdException w:name="toc 1" w:uiPriority="39"/>
+    <w:lsdException w:name="toc 2" w:uiPriority="39"/>
+    <w:lsdException w:name="toc 3" w:uiPriority="39"/>
+    <w:lsdException w:name="toc 4" w:uiPriority="39"/>
+    <w:lsdException w:name="toc 5" w:uiPriority="39"/>
+    <w:lsdException w:name="toc 6" w:uiPriority="39"/>
+    <w:lsdException w:name="toc 7" w:uiPriority="39"/>
+    <w:lsdException w:name="toc 8" w:uiPriority="39"/>
+    <w:lsdException w:name="toc 9" w:uiPriority="39"/>
+    <w:lsdException w:name="caption" w:uiPriority="35" w:qFormat="1"/>
+    <w:lsdException w:name="Title" w:semiHidden="0" w:uiPriority="10" w:unhideWhenUsed="0" w:qFormat="1"/>
+    <w:lsdException w:name="Default Paragraph Font" w:uiPriority="1"/>
+    <w:lsdException w:name="Subtitle" w:semiHidden="0" w:uiPriority="11" w:unhideWhenUsed="0" w:qFormat="1"/>
+    <w:lsdException w:name="Strong" w:semiHidden="0" w:uiPriority="22" w:unhideWhenUsed="0" w:qFormat="1"/>
+    <w:lsdException w:name="Emphasis" w:semiHidden="0" w:uiPriority="20" w:unhideWhenUsed="0" w:qFormat="1"/>
+    <w:lsdException w:name="Table Grid" w:semiHidden="0" w:uiPriority="59" w:unhideWhenUsed="0"/>
+    <w:lsdException w:name="Placeholder Text" w:unhideWhenUsed="0"/>
+    <w:lsdException w:name="No Spacing" w:semiHidden="0" w:uiPriority="1" w:unhideWhenUsed="0" w:qFormat="1"/>
+    <w:lsdException w:name="Light Shading" w:semiHidden="0" w:uiPriority="60" w:unhideWhenUsed="0"/>
+    <w:lsdException w:name="Light List" w:semiHidden="0" w:uiPriority="61" w:unhideWhenUsed="0"/>
+    <w:lsdException w:name="Light Grid" w:semiHidden="0" w:uiPriority="62" w:unhideWhenUsed="0"/>
+    <w:lsdException w:name="Medium Shading 1" w:semiHidden="0" w:uiPriority="63" w:unhideWhenUsed="0"/>
+    <w:lsdException w:name="Medium Shading 2" w:semiHidden="0" w:uiPriority="64" w:unhideWhenUsed="0"/>
+    <w:lsdException w:name="Medium List 1" w:semiHidden="0" w:uiPriority="65" w:unhideWhenUsed="0"/>
+    <w:lsdException w:name="Medium List 2" w:semiHidden="0" w:uiPriority="66" w:unhideWhenUsed="0"/>
+    <w:lsdException w:name="Medium Grid 1" w:semiHidden="0" w:uiPriority="67" w:unhideWhenUsed="0"/>
+    <w:lsdException w:name="Medium Grid 2" w:semiHidden="0" w:uiPriority="68" w:unhideWhenUsed="0"/>
+    <w:lsdException w:name="Medium Grid 3" w:semiHidden="0" w:uiPriority="69" w:unhideWhenUsed="0"/>
+    <w:lsdException w:name="Dark List" w:semiHidden="0" w:uiPriority="70" w:unhideWhenUsed="0"/>
+    <w:lsdException w:name="Colorful Shading" w:semiHidden="0" w:uiPriority="71" w:unhideWhenUsed="0"/>
+    <w:lsdException w:name="Colorful List" w:semiHidden="0" w:uiPriority="72" w:unhideWhenUsed="0"/>
+    <w:lsdException w:name="Colorful Grid" w:semiHidden="0" w:uiPriority="73" w:unhideWhenUsed="0"/>
+    <w:lsdException w:name="Light Shading Accent 1" w:semiHidden="0" w:uiPriority="60" w:unhideWhenUsed="0"/>
+    <w:lsdException w:name="Light List Accent 1" w:semiHidden="0" w:uiPriority="61" w:unhideWhenUsed="0"/>
+    <w:lsdException w:name="Light Grid Accent 1" w:semiHidden="0" w:uiPriority="62" w:unhideWhenUsed="0"/>
+    <w:lsdException w:name="Medium Shading 1 Accent 1" w:semiHidden="0" w:uiPriority="63" w:unhideWhenUsed="0"/>
+    <w:lsdException w:name="Medium Shading 2 Accent 1" w:semiHidden="0" w:uiPriority="64" w:unhideWhenUsed="0"/>
+    <w:lsdException w:name="Medium List 1 Accent 1" w:semiHidden="0" w:uiPriority="65" w:unhideWhenUsed="0"/>
+    <w:lsdException w:name="Revision" w:unhideWhenUsed="0"/>
+    <w:lsdException w:name="List Paragraph" w:semiHidden="0" w:uiPriority="34" w:unhideWhenUsed="0" w:qFormat="1"/>
+    <w:lsdException w:name="Quote" w:semiHidden="0" w:uiPriority="29" w:unhideWhenUsed="0" w:qFormat="1"/>
+    <w:lsdException w:name="Intense Quote" w:semiHidden="0" w:uiPriority="30" w:unhideWhenUsed="0" w:qFormat="1"/>
+    <w:lsdException w:name="Medium List 2 Accent 1" w:semiHidden="0" w:uiPriority="66" w:unhideWhenUsed="0"/>
+    <w:lsdException w:name="Medium Grid 1 Accent 1" w:semiHidden="0" w:uiPriority="67" w:unhideWhenUsed="0"/>
+    <w:lsdException w:name="Medium Grid 2 Accent 1" w:semiHidden="0" w:uiPriority="68" w:unhideWhenUsed="0"/>
+    <w:lsdException w:name="Medium Grid 3 Accent 1" w:semiHidden="0" w:uiPriority="69" w:unhideWhenUsed="0"/>
+    <w:lsdException w:name="Dark List Accent 1" w:semiHidden="0" w:uiPriority="70" w:unhideWhenUsed="0"/>
+    <w:lsdException w:name="Colorful Shading Accent 1" w:semiHidden="0" w:uiPriority="71" w:unhideWhenUsed="0"/>
+    <w:lsdException w:name="Colorful List Accent 1" w:semiHidden="0" w:uiPriority="72" w:unhideWhenUsed="0"/>
+    <w:lsdException w:name="Colorful Grid Accent 1" w:semiHidden="0" w:uiPriority="73" w:unhideWhenUsed="0"/>
+    <w:lsdException w:name="Light Shading Accent 2" w:semiHidden="0" w:uiPriority="60" w:unhideWhenUsed="0"/>
+    <w:lsdException w:name="Light List Accent 2" w:semiHidden="0" w:uiPriority="61" w:unhideWhenUsed="0"/>
+    <w:lsdException w:name="Light Grid Accent 2" w:semiHidden="0" w:uiPriority="62" w:unhideWhenUsed="0"/>
+    <w:lsdException w:name="Medium Shading 1 Accent 2" w:semiHidden="0" w:uiPriority="63" w:unhideWhenUsed="0"/>
+    <w:lsdException w:name="Medium Shading 2 Accent 2" w:semiHidden="0" w:uiPriority="64" w:unhideWhenUsed="0"/>
+    <w:lsdException w:name="Medium List 1 Accent 2" w:semiHidden="0" w:uiPriority="65" w:unhideWhenUsed="0"/>
+    <w:lsdException w:name="Medium List 2 Accent 2" w:semiHidden="0" w:uiPriority="66" w:unhideWhenUsed="0"/>
+    <w:lsdException w:name="Medium Grid 1 Accent 2" w:semiHidden="0" w:uiPriority="67" w:unhideWhenUsed="0"/>
+    <w:lsdException w:name="Medium Grid 2 Accent 2" w:semiHidden="0" w:uiPriority="68" w:unhideWhenUsed="0"/>
+    <w:lsdException w:name="Medium Grid 3 Accent 2" w:semiHidden="0" w:uiPriority="69" w:unhideWhenUsed="0"/>
+    <w:lsdException w:name="Dark List Accent 2" w:semiHidden="0" w:uiPriority="70" w:unhideWhenUsed="0"/>
+    <w:lsdException w:name="Colorful Shading Accent 2" w:semiHidden="0" w:uiPriority="71" w:unhideWhenUsed="0"/>
+    <w:lsdException w:name="Colorful List Accent 2" w:semiHidden="0" w:uiPriority="72" w:unhideWhenUsed="0"/>
+    <w:lsdException w:name="Colorful Grid Accent 2" w:semiHidden="0" w:uiPriority="73" w:unhideWhenUsed="0"/>
+    <w:lsdException w:name="Light Shading Accent 3" w:semiHidden="0" w:uiPriority="60" w:unhideWhenUsed="0"/>
+    <w:lsdException w:name="Light List Accent 3" w:semiHidden="0" w:uiPriority="61" w:unhideWhenUsed="0"/>
+    <w:lsdException w:name="Light Grid Accent 3" w:semiHidden="0" w:uiPriority="62" w:unhideWhenUsed="0"/>
+    <w:lsdException w:name="Medium Shading 1 Accent 3" w:semiHidden="0" w:uiPriority="63" w:unhideWhenUsed="0"/>
+    <w:lsdException w:name="Medium Shading 2 Accent 3" w:semiHidden="0" w:uiPriority="64" w:unhideWhenUsed="0"/>
+    <w:lsdException w:name="Medium List 1 Accent 3" w:semiHidden="0" w:uiPriority="65" w:unhideWhenUsed="0"/>
+    <w:lsdException w:name="Medium List 2 Accent 3" w:semiHidden="0" w:uiPriority="66" w:unhideWhenUsed="0"/>
+    <w:lsdException w:name="Medium Grid 1 Accent 3" w:semiHidden="0" w:uiPriority="67" w:unhideWhenUsed="0"/>
+    <w:lsdException w:name="Medium Grid 2 Accent 3" w:semiHidden="0" w:uiPriority="68" w:unhideWhenUsed="0"/>
+    <w:lsdException w:name="Medium Grid 3 Accent 3" w:semiHidden="0" w:uiPriority="69" w:unhideWhenUsed="0"/>
+    <w:lsdException w:name="Dark List Accent 3" w:semiHidden="0" w:uiPriority="70" w:unhideWhenUsed="0"/>
+    <w:lsdException w:name="Colorful Shading Accent 3" w:semiHidden="0" w:uiPriority="71" w:unhideWhenUsed="0"/>
+    <w:lsdException w:name="Colorful List Accent 3" w:semiHidden="0" w:uiPriority="72" w:unhideWhenUsed="0"/>
+    <w:lsdException w:name="Colorful Grid Accent 3" w:semiHidden="0" w:uiPriority="73" w:unhideWhenUsed="0"/>
+    <w:lsdException w:name="Light Shading Accent 4" w:semiHidden="0" w:uiPriority="60" w:unhideWhenUsed="0"/>
+    <w:lsdException w:name="Light List Accent 4" w:semiHidden="0" w:uiPriority="61" w:unhideWhenUsed="0"/>
+    <w:lsdException w:name="Light Grid Accent 4" w:semiHidden="0" w:uiPriority="62" w:unhideWhenUsed="0"/>
+    <w:lsdException w:name="Medium Shading 1 Accent 4" w:semiHidden="0" w:uiPriority="63" w:unhideWhenUsed="0"/>
+    <w:lsdException w:name="Medium Shading 2 Accent 4" w:semiHidden="0" w:uiPriority="64" w:unhideWhenUsed="0"/>
+    <w:lsdException w:name="Medium List 1 Accent 4" w:semiHidden="0" w:uiPriority="65" w:unhideWhenUsed="0"/>
+    <w:lsdException w:name="Medium List 2 Accent 4" w:semiHidden="0" w:uiPriority="66" w:unhideWhenUsed="0"/>
+    <w:lsdException w:name="Medium Grid 1 Accent 4" w:semiHidden="0" w:uiPriority="67" w:unhideWhenUsed="0"/>
+    <w:lsdException w:name="Medium Grid 2 Accent 4" w:semiHidden="0" w:uiPriority="68" w:unhideWhenUsed="0"/>
+    <w:lsdException w:name="Medium Grid 3 Accent 4" w:semiHidden="0" w:uiPriority="69" w:unhideWhenUsed="0"/>
+    <w:lsdException w:name="Dark List Accent 4" w:semiHidden="0" w:uiPriority="70" w:unhideWhenUsed="0"/>
+    <w:lsdException w:name="Colorful Shading Accent 4" w:semiHidden="0" w:uiPriority="71" w:unhideWhenUsed="0"/>
+    <w:lsdException w:name="Colorful List Accent 4" w:semiHidden="0" w:uiPriority="72" w:unhideWhenUsed="0"/>
+    <w:lsdException w:name="Colorful Grid Accent 4" w:semiHidden="0" w:uiPriority="73" w:unhideWhenUsed="0"/>
+    <w:lsdException w:name="Light Shading Accent 5" w:semiHidden="0" w:uiPriority="60" w:unhideWhenUsed="0"/>
+    <w:lsdException w:name="Light List Accent 5" w:semiHidden="0" w:uiPriority="61" w:unhideWhenUsed="0"/>
+    <w:lsdException w:name="Light Grid Accent 5" w:semiHidden="0" w:uiPriority="62" w:unhideWhenUsed="0"/>
+    <w:lsdException w:name="Medium Shading 1 Accent 5" w:semiHidden="0" w:uiPriority="63" w:unhideWhenUsed="0"/>
+    <w:lsdException w:name="Medium Shading 2 Accent 5" w:semiHidden="0" w:uiPriority="64" w:unhideWhenUsed="0"/>
+    <w:lsdException w:name="Medium List 1 Accent 5" w:semiHidden="0" w:uiPriority="65" w:unhideWhenUsed="0"/>
+    <w:lsdException w:name="Medium List 2 Accent 5" w:semiHidden="0" w:uiPriority="66" w:unhideWhenUsed="0"/>
+    <w:lsdException w:name="Medium Grid 1 Accent 5" w:semiHidden="0" w:uiPriority="67" w:unhideWhenUsed="0"/>
+    <w:lsdException w:name="Medium Grid 2 Accent 5" w:semiHidden="0" w:uiPriority="68" w:unhideWhenUsed="0"/>
+    <w:lsdException w:name="Medium Grid 3 Accent 5" w:semiHidden="0" w:uiPriority="69" w:unhideWhenUsed="0"/>
+    <w:lsdException w:name="Dark List Accent 5" w:semiHidden="0" w:uiPriority="70" w:unhideWhenUsed="0"/>
+    <w:lsdException w:name="Colorful Shading Accent 5" w:semiHidden="0" w:uiPriority="71" w:unhideWhenUsed="0"/>
+    <w:lsdException w:name="Colorful List Accent 5" w:semiHidden="0" w:uiPriority="72" w:unhideWhenUsed="0"/>
+    <w:lsdException w:name="Colorful Grid Accent 5" w:semiHidden="0" w:uiPriority="73" w:unhideWhenUsed="0"/>
+    <w:lsdException w:name="Light Shading Accent 6" w:semiHidden="0" w:uiPriority="60" w:unhideWhenUsed="0"/>
+    <w:lsdException w:name="Light List Accent 6" w:semiHidden="0" w:uiPriority="61" w:unhideWhenUsed="0"/>
+    <w:lsdException w:name="Light Grid Accent 6" w:semiHidden="0" w:uiPriority="62" w:unhideWhenUsed="0"/>
+    <w:lsdException w:name="Medium Shading 1 Accent 6" w:semiHidden="0" w:uiPriority="63" w:unhideWhenUsed="0"/>
+    <w:lsdException w:name="Medium Shading 2 Accent 6" w:semiHidden="0" w:uiPriority="64" w:unhideWhenUsed="0"/>
+    <w:lsdException w:name="Medium List 1 Accent 6" w:semiHidden="0" w:uiPriority="65" w:unhideWhenUsed="0"/>
+    <w:lsdException w:name="Medium List 2 Accent 6" w:semiHidden="0" w:uiPriority="66" w:unhideWhenUsed="0"/>
+    <w:lsdException w:name="Medium Grid 1 Accent 6" w:semiHidden="0" w:uiPriority="67" w:unhideWhenUsed="0"/>
+    <w:lsdException w:name="Medium Grid 2 Accent 6" w:semiHidden="0" w:uiPriority="68" w:unhideWhenUsed="0"/>
+    <w:lsdException w:name="Medium Grid 3 Accent 6" w:semiHidden="0" w:uiPriority="69" w:unhideWhenUsed="0"/>
+    <w:lsdException w:name="Dark List Accent 6" w:semiHidden="0" w:uiPriority="70" w:unhideWhenUsed="0"/>
+    <w:lsdException w:name="Colorful Shading Accent 6" w:semiHidden="0" w:uiPriority="71" w:unhideWhenUsed="0"/>
+    <w:lsdException w:name="Colorful List Accent 6" w:semiHidden="0" w:uiPriority="72" w:unhideWhenUsed="0"/>
+    <w:lsdException w:name="Colorful Grid Accent 6" w:semiHidden="0" w:uiPriority="73" w:unhideWhenUsed="0"/>
+    <w:lsdException w:name="Subtle Emphasis" w:semiHidden="0" w:uiPriority="19" w:unhideWhenUsed="0" w:qFormat="1"/>
+    <w:lsdException w:name="Intense Emphasis" w:semiHidden="0" w:uiPriority="21" w:unhideWhenUsed="0" w:qFormat="1"/>
+    <w:lsdException w:name="Subtle Reference" w:semiHidden="0" w:uiPriority="31" w:unhideWhenUsed="0" w:qFormat="1"/>
+    <w:lsdException w:name="Intense Reference" w:semiHidden="0" w:uiPriority="32" w:unhideWhenUsed="0" w:qFormat="1"/>
+    <w:lsdException w:name="Book Title" w:semiHidden="0" w:uiPriority="33" w:unhideWhenUsed="0" w:qFormat="1"/>
+    <w:lsdException w:name="Bibliography" w:uiPriority="37"/>
+    <w:lsdException w:name="TOC Heading" w:uiPriority="39" w:qFormat="1"/>
   </w:latentStyles>
   <w:style w:type="paragraph" w:default="1" w:styleId="Normal">
     <w:name w:val="Normal"/>
     <w:qFormat/>
+    <w:rsid w:val="005A6C1C"/>
     <w:pPr>
       <w:spacing w:after="200" w:line="276" w:lineRule="auto"/>
     </w:pPr>
@@ -1534,12 +1490,14 @@
   <w:style w:type="character" w:customStyle="1" w:styleId="NumberingSymbols">
     <w:name w:val="Numbering Symbols"/>
     <w:qFormat/>
+    <w:rsid w:val="005A6C1C"/>
   </w:style>
   <w:style w:type="paragraph" w:customStyle="1" w:styleId="Heading">
     <w:name w:val="Heading"/>
     <w:basedOn w:val="Normal"/>
     <w:next w:val="Corpsdetexte"/>
     <w:qFormat/>
+    <w:rsid w:val="005A6C1C"/>
     <w:pPr>
       <w:keepNext/>
       <w:spacing w:before="240" w:after="120"/>
@@ -1553,6 +1511,7 @@
   <w:style w:type="paragraph" w:styleId="Corpsdetexte">
     <w:name w:val="Body Text"/>
     <w:basedOn w:val="Normal"/>
+    <w:rsid w:val="005A6C1C"/>
     <w:pPr>
       <w:spacing w:after="140" w:line="288" w:lineRule="auto"/>
     </w:pPr>
@@ -1560,6 +1519,7 @@
   <w:style w:type="paragraph" w:styleId="Liste">
     <w:name w:val="List"/>
     <w:basedOn w:val="Corpsdetexte"/>
+    <w:rsid w:val="005A6C1C"/>
     <w:rPr>
       <w:rFonts w:cs="FreeSans"/>
     </w:rPr>
@@ -1568,6 +1528,7 @@
     <w:name w:val="caption"/>
     <w:basedOn w:val="Normal"/>
     <w:qFormat/>
+    <w:rsid w:val="005A6C1C"/>
     <w:pPr>
       <w:suppressLineNumbers/>
       <w:spacing w:before="120" w:after="120"/>
@@ -1584,6 +1545,7 @@
     <w:name w:val="Index"/>
     <w:basedOn w:val="Normal"/>
     <w:qFormat/>
+    <w:rsid w:val="005A6C1C"/>
     <w:pPr>
       <w:suppressLineNumbers/>
     </w:pPr>
@@ -1696,6 +1658,196 @@
       <w:sz w:val="24"/>
       <w:szCs w:val="24"/>
     </w:rPr>
+  </w:style>
+</w:styles>
+</file>
+
+<file path=word/stylesWithEffects.xml><?xml version="1.0" encoding="utf-8"?>
+<w:styles xmlns:wpc="http://schemas.microsoft.com/office/word/2010/wordprocessingCanvas" xmlns:mc="http://schemas.openxmlformats.org/markup-compatibility/2006" xmlns:o="urn:schemas-microsoft-com:office:office" xmlns:r="http://schemas.openxmlformats.org/officeDocument/2006/relationships" xmlns:m="http://schemas.openxmlformats.org/officeDocument/2006/math" xmlns:v="urn:schemas-microsoft-com:vml" xmlns:wp14="http://schemas.microsoft.com/office/word/2010/wordprocessingDrawing" xmlns:wp="http://schemas.openxmlformats.org/drawingml/2006/wordprocessingDrawing" xmlns:w10="urn:schemas-microsoft-com:office:word" xmlns:w="http://schemas.openxmlformats.org/wordprocessingml/2006/main" xmlns:w14="http://schemas.microsoft.com/office/word/2010/wordml" xmlns:wpg="http://schemas.microsoft.com/office/word/2010/wordprocessingGroup" xmlns:wpi="http://schemas.microsoft.com/office/word/2010/wordprocessingInk" xmlns:wne="http://schemas.microsoft.com/office/word/2006/wordml" xmlns:wps="http://schemas.microsoft.com/office/word/2010/wordprocessingShape" mc:Ignorable="w14 wp14">
+  <w:docDefaults>
+    <w:rPrDefault>
+      <w:rPr>
+        <w:rFonts w:asciiTheme="minorHAnsi" w:eastAsiaTheme="minorEastAsia" w:hAnsiTheme="minorHAnsi" w:cstheme="minorBidi"/>
+        <w:sz w:val="22"/>
+        <w:szCs w:val="22"/>
+        <w:lang w:val="fr-CH" w:eastAsia="fr-CH" w:bidi="ar-SA"/>
+      </w:rPr>
+    </w:rPrDefault>
+    <w:pPrDefault>
+      <w:pPr>
+        <w:spacing w:after="200" w:line="276" w:lineRule="auto"/>
+      </w:pPr>
+    </w:pPrDefault>
+  </w:docDefaults>
+  <w:latentStyles w:defLockedState="0" w:defUIPriority="99" w:defSemiHidden="1" w:defUnhideWhenUsed="1" w:defQFormat="0" w:count="267">
+    <w:lsdException w:name="Normal" w:semiHidden="0" w:uiPriority="0" w:unhideWhenUsed="0" w:qFormat="1"/>
+    <w:lsdException w:name="heading 1" w:semiHidden="0" w:uiPriority="9" w:unhideWhenUsed="0" w:qFormat="1"/>
+    <w:lsdException w:name="heading 2" w:uiPriority="9" w:qFormat="1"/>
+    <w:lsdException w:name="heading 3" w:uiPriority="9" w:qFormat="1"/>
+    <w:lsdException w:name="heading 4" w:uiPriority="9" w:qFormat="1"/>
+    <w:lsdException w:name="heading 5" w:uiPriority="9" w:qFormat="1"/>
+    <w:lsdException w:name="heading 6" w:uiPriority="9" w:qFormat="1"/>
+    <w:lsdException w:name="heading 7" w:uiPriority="9" w:qFormat="1"/>
+    <w:lsdException w:name="heading 8" w:uiPriority="9" w:qFormat="1"/>
+    <w:lsdException w:name="heading 9" w:uiPriority="9" w:qFormat="1"/>
+    <w:lsdException w:name="toc 1" w:uiPriority="39"/>
+    <w:lsdException w:name="toc 2" w:uiPriority="39"/>
+    <w:lsdException w:name="toc 3" w:uiPriority="39"/>
+    <w:lsdException w:name="toc 4" w:uiPriority="39"/>
+    <w:lsdException w:name="toc 5" w:uiPriority="39"/>
+    <w:lsdException w:name="toc 6" w:uiPriority="39"/>
+    <w:lsdException w:name="toc 7" w:uiPriority="39"/>
+    <w:lsdException w:name="toc 8" w:uiPriority="39"/>
+    <w:lsdException w:name="toc 9" w:uiPriority="39"/>
+    <w:lsdException w:name="caption" w:uiPriority="35" w:qFormat="1"/>
+    <w:lsdException w:name="Title" w:semiHidden="0" w:uiPriority="10" w:unhideWhenUsed="0" w:qFormat="1"/>
+    <w:lsdException w:name="Default Paragraph Font" w:uiPriority="1"/>
+    <w:lsdException w:name="Subtitle" w:semiHidden="0" w:uiPriority="11" w:unhideWhenUsed="0" w:qFormat="1"/>
+    <w:lsdException w:name="Strong" w:semiHidden="0" w:uiPriority="22" w:unhideWhenUsed="0" w:qFormat="1"/>
+    <w:lsdException w:name="Emphasis" w:semiHidden="0" w:uiPriority="20" w:unhideWhenUsed="0" w:qFormat="1"/>
+    <w:lsdException w:name="Table Grid" w:semiHidden="0" w:uiPriority="59" w:unhideWhenUsed="0"/>
+    <w:lsdException w:name="Placeholder Text" w:unhideWhenUsed="0"/>
+    <w:lsdException w:name="No Spacing" w:semiHidden="0" w:uiPriority="1" w:unhideWhenUsed="0" w:qFormat="1"/>
+    <w:lsdException w:name="Light Shading" w:semiHidden="0" w:uiPriority="60" w:unhideWhenUsed="0"/>
+    <w:lsdException w:name="Light List" w:semiHidden="0" w:uiPriority="61" w:unhideWhenUsed="0"/>
+    <w:lsdException w:name="Light Grid" w:semiHidden="0" w:uiPriority="62" w:unhideWhenUsed="0"/>
+    <w:lsdException w:name="Medium Shading 1" w:semiHidden="0" w:uiPriority="63" w:unhideWhenUsed="0"/>
+    <w:lsdException w:name="Medium Shading 2" w:semiHidden="0" w:uiPriority="64" w:unhideWhenUsed="0"/>
+    <w:lsdException w:name="Medium List 1" w:semiHidden="0" w:uiPriority="65" w:unhideWhenUsed="0"/>
+    <w:lsdException w:name="Medium List 2" w:semiHidden="0" w:uiPriority="66" w:unhideWhenUsed="0"/>
+    <w:lsdException w:name="Medium Grid 1" w:semiHidden="0" w:uiPriority="67" w:unhideWhenUsed="0"/>
+    <w:lsdException w:name="Medium Grid 2" w:semiHidden="0" w:uiPriority="68" w:unhideWhenUsed="0"/>
+    <w:lsdException w:name="Medium Grid 3" w:semiHidden="0" w:uiPriority="69" w:unhideWhenUsed="0"/>
+    <w:lsdException w:name="Dark List" w:semiHidden="0" w:uiPriority="70" w:unhideWhenUsed="0"/>
+    <w:lsdException w:name="Colorful Shading" w:semiHidden="0" w:uiPriority="71" w:unhideWhenUsed="0"/>
+    <w:lsdException w:name="Colorful List" w:semiHidden="0" w:uiPriority="72" w:unhideWhenUsed="0"/>
+    <w:lsdException w:name="Colorful Grid" w:semiHidden="0" w:uiPriority="73" w:unhideWhenUsed="0"/>
+    <w:lsdException w:name="Light Shading Accent 1" w:semiHidden="0" w:uiPriority="60" w:unhideWhenUsed="0"/>
+    <w:lsdException w:name="Light List Accent 1" w:semiHidden="0" w:uiPriority="61" w:unhideWhenUsed="0"/>
+    <w:lsdException w:name="Light Grid Accent 1" w:semiHidden="0" w:uiPriority="62" w:unhideWhenUsed="0"/>
+    <w:lsdException w:name="Medium Shading 1 Accent 1" w:semiHidden="0" w:uiPriority="63" w:unhideWhenUsed="0"/>
+    <w:lsdException w:name="Medium Shading 2 Accent 1" w:semiHidden="0" w:uiPriority="64" w:unhideWhenUsed="0"/>
+    <w:lsdException w:name="Medium List 1 Accent 1" w:semiHidden="0" w:uiPriority="65" w:unhideWhenUsed="0"/>
+    <w:lsdException w:name="Revision" w:unhideWhenUsed="0"/>
+    <w:lsdException w:name="List Paragraph" w:semiHidden="0" w:uiPriority="34" w:unhideWhenUsed="0" w:qFormat="1"/>
+    <w:lsdException w:name="Quote" w:semiHidden="0" w:uiPriority="29" w:unhideWhenUsed="0" w:qFormat="1"/>
+    <w:lsdException w:name="Intense Quote" w:semiHidden="0" w:uiPriority="30" w:unhideWhenUsed="0" w:qFormat="1"/>
+    <w:lsdException w:name="Medium List 2 Accent 1" w:semiHidden="0" w:uiPriority="66" w:unhideWhenUsed="0"/>
+    <w:lsdException w:name="Medium Grid 1 Accent 1" w:semiHidden="0" w:uiPriority="67" w:unhideWhenUsed="0"/>
+    <w:lsdException w:name="Medium Grid 2 Accent 1" w:semiHidden="0" w:uiPriority="68" w:unhideWhenUsed="0"/>
+    <w:lsdException w:name="Medium Grid 3 Accent 1" w:semiHidden="0" w:uiPriority="69" w:unhideWhenUsed="0"/>
+    <w:lsdException w:name="Dark List Accent 1" w:semiHidden="0" w:uiPriority="70" w:unhideWhenUsed="0"/>
+    <w:lsdException w:name="Colorful Shading Accent 1" w:semiHidden="0" w:uiPriority="71" w:unhideWhenUsed="0"/>
+    <w:lsdException w:name="Colorful List Accent 1" w:semiHidden="0" w:uiPriority="72" w:unhideWhenUsed="0"/>
+    <w:lsdException w:name="Colorful Grid Accent 1" w:semiHidden="0" w:uiPriority="73" w:unhideWhenUsed="0"/>
+    <w:lsdException w:name="Light Shading Accent 2" w:semiHidden="0" w:uiPriority="60" w:unhideWhenUsed="0"/>
+    <w:lsdException w:name="Light List Accent 2" w:semiHidden="0" w:uiPriority="61" w:unhideWhenUsed="0"/>
+    <w:lsdException w:name="Light Grid Accent 2" w:semiHidden="0" w:uiPriority="62" w:unhideWhenUsed="0"/>
+    <w:lsdException w:name="Medium Shading 1 Accent 2" w:semiHidden="0" w:uiPriority="63" w:unhideWhenUsed="0"/>
+    <w:lsdException w:name="Medium Shading 2 Accent 2" w:semiHidden="0" w:uiPriority="64" w:unhideWhenUsed="0"/>
+    <w:lsdException w:name="Medium List 1 Accent 2" w:semiHidden="0" w:uiPriority="65" w:unhideWhenUsed="0"/>
+    <w:lsdException w:name="Medium List 2 Accent 2" w:semiHidden="0" w:uiPriority="66" w:unhideWhenUsed="0"/>
+    <w:lsdException w:name="Medium Grid 1 Accent 2" w:semiHidden="0" w:uiPriority="67" w:unhideWhenUsed="0"/>
+    <w:lsdException w:name="Medium Grid 2 Accent 2" w:semiHidden="0" w:uiPriority="68" w:unhideWhenUsed="0"/>
+    <w:lsdException w:name="Medium Grid 3 Accent 2" w:semiHidden="0" w:uiPriority="69" w:unhideWhenUsed="0"/>
+    <w:lsdException w:name="Dark List Accent 2" w:semiHidden="0" w:uiPriority="70" w:unhideWhenUsed="0"/>
+    <w:lsdException w:name="Colorful Shading Accent 2" w:semiHidden="0" w:uiPriority="71" w:unhideWhenUsed="0"/>
+    <w:lsdException w:name="Colorful List Accent 2" w:semiHidden="0" w:uiPriority="72" w:unhideWhenUsed="0"/>
+    <w:lsdException w:name="Colorful Grid Accent 2" w:semiHidden="0" w:uiPriority="73" w:unhideWhenUsed="0"/>
+    <w:lsdException w:name="Light Shading Accent 3" w:semiHidden="0" w:uiPriority="60" w:unhideWhenUsed="0"/>
+    <w:lsdException w:name="Light List Accent 3" w:semiHidden="0" w:uiPriority="61" w:unhideWhenUsed="0"/>
+    <w:lsdException w:name="Light Grid Accent 3" w:semiHidden="0" w:uiPriority="62" w:unhideWhenUsed="0"/>
+    <w:lsdException w:name="Medium Shading 1 Accent 3" w:semiHidden="0" w:uiPriority="63" w:unhideWhenUsed="0"/>
+    <w:lsdException w:name="Medium Shading 2 Accent 3" w:semiHidden="0" w:uiPriority="64" w:unhideWhenUsed="0"/>
+    <w:lsdException w:name="Medium List 1 Accent 3" w:semiHidden="0" w:uiPriority="65" w:unhideWhenUsed="0"/>
+    <w:lsdException w:name="Medium List 2 Accent 3" w:semiHidden="0" w:uiPriority="66" w:unhideWhenUsed="0"/>
+    <w:lsdException w:name="Medium Grid 1 Accent 3" w:semiHidden="0" w:uiPriority="67" w:unhideWhenUsed="0"/>
+    <w:lsdException w:name="Medium Grid 2 Accent 3" w:semiHidden="0" w:uiPriority="68" w:unhideWhenUsed="0"/>
+    <w:lsdException w:name="Medium Grid 3 Accent 3" w:semiHidden="0" w:uiPriority="69" w:unhideWhenUsed="0"/>
+    <w:lsdException w:name="Dark List Accent 3" w:semiHidden="0" w:uiPriority="70" w:unhideWhenUsed="0"/>
+    <w:lsdException w:name="Colorful Shading Accent 3" w:semiHidden="0" w:uiPriority="71" w:unhideWhenUsed="0"/>
+    <w:lsdException w:name="Colorful List Accent 3" w:semiHidden="0" w:uiPriority="72" w:unhideWhenUsed="0"/>
+    <w:lsdException w:name="Colorful Grid Accent 3" w:semiHidden="0" w:uiPriority="73" w:unhideWhenUsed="0"/>
+    <w:lsdException w:name="Light Shading Accent 4" w:semiHidden="0" w:uiPriority="60" w:unhideWhenUsed="0"/>
+    <w:lsdException w:name="Light List Accent 4" w:semiHidden="0" w:uiPriority="61" w:unhideWhenUsed="0"/>
+    <w:lsdException w:name="Light Grid Accent 4" w:semiHidden="0" w:uiPriority="62" w:unhideWhenUsed="0"/>
+    <w:lsdException w:name="Medium Shading 1 Accent 4" w:semiHidden="0" w:uiPriority="63" w:unhideWhenUsed="0"/>
+    <w:lsdException w:name="Medium Shading 2 Accent 4" w:semiHidden="0" w:uiPriority="64" w:unhideWhenUsed="0"/>
+    <w:lsdException w:name="Medium List 1 Accent 4" w:semiHidden="0" w:uiPriority="65" w:unhideWhenUsed="0"/>
+    <w:lsdException w:name="Medium List 2 Accent 4" w:semiHidden="0" w:uiPriority="66" w:unhideWhenUsed="0"/>
+    <w:lsdException w:name="Medium Grid 1 Accent 4" w:semiHidden="0" w:uiPriority="67" w:unhideWhenUsed="0"/>
+    <w:lsdException w:name="Medium Grid 2 Accent 4" w:semiHidden="0" w:uiPriority="68" w:unhideWhenUsed="0"/>
+    <w:lsdException w:name="Medium Grid 3 Accent 4" w:semiHidden="0" w:uiPriority="69" w:unhideWhenUsed="0"/>
+    <w:lsdException w:name="Dark List Accent 4" w:semiHidden="0" w:uiPriority="70" w:unhideWhenUsed="0"/>
+    <w:lsdException w:name="Colorful Shading Accent 4" w:semiHidden="0" w:uiPriority="71" w:unhideWhenUsed="0"/>
+    <w:lsdException w:name="Colorful List Accent 4" w:semiHidden="0" w:uiPriority="72" w:unhideWhenUsed="0"/>
+    <w:lsdException w:name="Colorful Grid Accent 4" w:semiHidden="0" w:uiPriority="73" w:unhideWhenUsed="0"/>
+    <w:lsdException w:name="Light Shading Accent 5" w:semiHidden="0" w:uiPriority="60" w:unhideWhenUsed="0"/>
+    <w:lsdException w:name="Light List Accent 5" w:semiHidden="0" w:uiPriority="61" w:unhideWhenUsed="0"/>
+    <w:lsdException w:name="Light Grid Accent 5" w:semiHidden="0" w:uiPriority="62" w:unhideWhenUsed="0"/>
+    <w:lsdException w:name="Medium Shading 1 Accent 5" w:semiHidden="0" w:uiPriority="63" w:unhideWhenUsed="0"/>
+    <w:lsdException w:name="Medium Shading 2 Accent 5" w:semiHidden="0" w:uiPriority="64" w:unhideWhenUsed="0"/>
+    <w:lsdException w:name="Medium List 1 Accent 5" w:semiHidden="0" w:uiPriority="65" w:unhideWhenUsed="0"/>
+    <w:lsdException w:name="Medium List 2 Accent 5" w:semiHidden="0" w:uiPriority="66" w:unhideWhenUsed="0"/>
+    <w:lsdException w:name="Medium Grid 1 Accent 5" w:semiHidden="0" w:uiPriority="67" w:unhideWhenUsed="0"/>
+    <w:lsdException w:name="Medium Grid 2 Accent 5" w:semiHidden="0" w:uiPriority="68" w:unhideWhenUsed="0"/>
+    <w:lsdException w:name="Medium Grid 3 Accent 5" w:semiHidden="0" w:uiPriority="69" w:unhideWhenUsed="0"/>
+    <w:lsdException w:name="Dark List Accent 5" w:semiHidden="0" w:uiPriority="70" w:unhideWhenUsed="0"/>
+    <w:lsdException w:name="Colorful Shading Accent 5" w:semiHidden="0" w:uiPriority="71" w:unhideWhenUsed="0"/>
+    <w:lsdException w:name="Colorful List Accent 5" w:semiHidden="0" w:uiPriority="72" w:unhideWhenUsed="0"/>
+    <w:lsdException w:name="Colorful Grid Accent 5" w:semiHidden="0" w:uiPriority="73" w:unhideWhenUsed="0"/>
+    <w:lsdException w:name="Light Shading Accent 6" w:semiHidden="0" w:uiPriority="60" w:unhideWhenUsed="0"/>
+    <w:lsdException w:name="Light List Accent 6" w:semiHidden="0" w:uiPriority="61" w:unhideWhenUsed="0"/>
+    <w:lsdException w:name="Light Grid Accent 6" w:semiHidden="0" w:uiPriority="62" w:unhideWhenUsed="0"/>
+    <w:lsdException w:name="Medium Shading 1 Accent 6" w:semiHidden="0" w:uiPriority="63" w:unhideWhenUsed="0"/>
+    <w:lsdException w:name="Medium Shading 2 Accent 6" w:semiHidden="0" w:uiPriority="64" w:unhideWhenUsed="0"/>
+    <w:lsdException w:name="Medium List 1 Accent 6" w:semiHidden="0" w:uiPriority="65" w:unhideWhenUsed="0"/>
+    <w:lsdException w:name="Medium List 2 Accent 6" w:semiHidden="0" w:uiPriority="66" w:unhideWhenUsed="0"/>
+    <w:lsdException w:name="Medium Grid 1 Accent 6" w:semiHidden="0" w:uiPriority="67" w:unhideWhenUsed="0"/>
+    <w:lsdException w:name="Medium Grid 2 Accent 6" w:semiHidden="0" w:uiPriority="68" w:unhideWhenUsed="0"/>
+    <w:lsdException w:name="Medium Grid 3 Accent 6" w:semiHidden="0" w:uiPriority="69" w:unhideWhenUsed="0"/>
+    <w:lsdException w:name="Dark List Accent 6" w:semiHidden="0" w:uiPriority="70" w:unhideWhenUsed="0"/>
+    <w:lsdException w:name="Colorful Shading Accent 6" w:semiHidden="0" w:uiPriority="71" w:unhideWhenUsed="0"/>
+    <w:lsdException w:name="Colorful List Accent 6" w:semiHidden="0" w:uiPriority="72" w:unhideWhenUsed="0"/>
+    <w:lsdException w:name="Colorful Grid Accent 6" w:semiHidden="0" w:uiPriority="73" w:unhideWhenUsed="0"/>
+    <w:lsdException w:name="Subtle Emphasis" w:semiHidden="0" w:uiPriority="19" w:unhideWhenUsed="0" w:qFormat="1"/>
+    <w:lsdException w:name="Intense Emphasis" w:semiHidden="0" w:uiPriority="21" w:unhideWhenUsed="0" w:qFormat="1"/>
+    <w:lsdException w:name="Subtle Reference" w:semiHidden="0" w:uiPriority="31" w:unhideWhenUsed="0" w:qFormat="1"/>
+    <w:lsdException w:name="Intense Reference" w:semiHidden="0" w:uiPriority="32" w:unhideWhenUsed="0" w:qFormat="1"/>
+    <w:lsdException w:name="Book Title" w:semiHidden="0" w:uiPriority="33" w:unhideWhenUsed="0" w:qFormat="1"/>
+    <w:lsdException w:name="Bibliography" w:uiPriority="37"/>
+    <w:lsdException w:name="TOC Heading" w:uiPriority="39" w:qFormat="1"/>
+  </w:latentStyles>
+  <w:style w:type="paragraph" w:default="1" w:styleId="Normal">
+    <w:name w:val="Normal"/>
+    <w:qFormat/>
+  </w:style>
+  <w:style w:type="character" w:default="1" w:styleId="Policepardfaut">
+    <w:name w:val="Default Paragraph Font"/>
+    <w:uiPriority w:val="1"/>
+    <w:semiHidden/>
+    <w:unhideWhenUsed/>
+  </w:style>
+  <w:style w:type="table" w:default="1" w:styleId="TableauNormal">
+    <w:name w:val="Normal Table"/>
+    <w:uiPriority w:val="99"/>
+    <w:semiHidden/>
+    <w:unhideWhenUsed/>
+    <w:tblPr>
+      <w:tblInd w:w="0" w:type="dxa"/>
+      <w:tblCellMar>
+        <w:top w:w="0" w:type="dxa"/>
+        <w:left w:w="108" w:type="dxa"/>
+        <w:bottom w:w="0" w:type="dxa"/>
+        <w:right w:w="108" w:type="dxa"/>
+      </w:tblCellMar>
+    </w:tblPr>
+  </w:style>
+  <w:style w:type="numbering" w:default="1" w:styleId="Aucuneliste">
+    <w:name w:val="No List"/>
+    <w:uiPriority w:val="99"/>
+    <w:semiHidden/>
+    <w:unhideWhenUsed/>
   </w:style>
 </w:styles>
 </file>

</xml_diff>